<commit_message>
Little changes in Table of Contents
</commit_message>
<xml_diff>
--- a/Documentation/PedroCircusGame_Report.docx
+++ b/Documentation/PedroCircusGame_Report.docx
@@ -335,6 +335,7 @@
               </w:placeholder>
               <w15:appearance w15:val="hidden"/>
             </w:sdtPr>
+            <w:sdtEndPr/>
             <w:sdtContent>
               <w:p>
                 <w:pPr>
@@ -369,7 +370,7 @@
                     <w:noProof/>
                     <w:lang w:val="en-GB"/>
                   </w:rPr>
-                  <w:t>April 24</w:t>
+                  <w:t>April 25</w:t>
                 </w:r>
                 <w:r>
                   <w:rPr>
@@ -491,6 +492,7 @@
                 </w:placeholder>
                 <w15:appearance w15:val="hidden"/>
               </w:sdtPr>
+              <w:sdtEndPr/>
               <w:sdtContent>
                 <w:r>
                   <w:rPr>
@@ -529,6 +531,7 @@
                 <w15:appearance w15:val="hidden"/>
                 <w:text w:multiLine="1"/>
               </w:sdtPr>
+              <w:sdtEndPr/>
               <w:sdtContent>
                 <w:r>
                   <w:rPr>
@@ -869,6 +872,8 @@
         <w:t>Index of contents</w:t>
       </w:r>
     </w:p>
+    <w:bookmarkStart w:id="0" w:name="_GoBack"/>
+    <w:bookmarkEnd w:id="0"/>
     <w:p>
       <w:pPr>
         <w:pStyle w:val="TOC1"/>
@@ -913,7 +918,7 @@
         </w:rPr>
         <w:fldChar w:fldCharType="separate"/>
       </w:r>
-      <w:hyperlink w:anchor="_Toc512360845" w:history="1">
+      <w:hyperlink w:anchor="_Toc512411102" w:history="1">
         <w:r>
           <w:rPr>
             <w:rStyle w:val="Hyperlink"/>
@@ -941,7 +946,7 @@
             <w:noProof/>
             <w:webHidden/>
           </w:rPr>
-          <w:instrText xml:space="preserve"> PAGEREF _Toc512360845 \h </w:instrText>
+          <w:instrText xml:space="preserve"> PAGEREF _Toc512411102 \h </w:instrText>
         </w:r>
         <w:r>
           <w:rPr>
@@ -989,7 +994,7 @@
           <w:lang w:val="es-ES"/>
         </w:rPr>
       </w:pPr>
-      <w:hyperlink w:anchor="_Toc512360846" w:history="1">
+      <w:hyperlink w:anchor="_Toc512411103" w:history="1">
         <w:r>
           <w:rPr>
             <w:rStyle w:val="Hyperlink"/>
@@ -1017,7 +1022,7 @@
             <w:noProof/>
             <w:webHidden/>
           </w:rPr>
-          <w:instrText xml:space="preserve"> PAGEREF _Toc512360846 \h </w:instrText>
+          <w:instrText xml:space="preserve"> PAGEREF _Toc512411103 \h </w:instrText>
         </w:r>
         <w:r>
           <w:rPr>
@@ -1060,7 +1065,7 @@
           <w:lang w:val="es-ES"/>
         </w:rPr>
       </w:pPr>
-      <w:hyperlink w:anchor="_Toc512360847" w:history="1">
+      <w:hyperlink w:anchor="_Toc512411104" w:history="1">
         <w:r>
           <w:rPr>
             <w:rStyle w:val="Hyperlink"/>
@@ -1083,7 +1088,7 @@
           <w:rPr>
             <w:webHidden/>
           </w:rPr>
-          <w:instrText xml:space="preserve"> PAGEREF _Toc512360847 \h </w:instrText>
+          <w:instrText xml:space="preserve"> PAGEREF _Toc512411104 \h </w:instrText>
         </w:r>
         <w:r>
           <w:rPr>
@@ -1122,7 +1127,7 @@
           <w:lang w:val="es-ES"/>
         </w:rPr>
       </w:pPr>
-      <w:hyperlink w:anchor="_Toc512360848" w:history="1">
+      <w:hyperlink w:anchor="_Toc512411105" w:history="1">
         <w:r>
           <w:rPr>
             <w:rStyle w:val="Hyperlink"/>
@@ -1145,7 +1150,7 @@
           <w:rPr>
             <w:webHidden/>
           </w:rPr>
-          <w:instrText xml:space="preserve"> PAGEREF _Toc512360848 \h </w:instrText>
+          <w:instrText xml:space="preserve"> PAGEREF _Toc512411105 \h </w:instrText>
         </w:r>
         <w:r>
           <w:rPr>
@@ -1184,7 +1189,7 @@
           <w:lang w:val="es-ES"/>
         </w:rPr>
       </w:pPr>
-      <w:hyperlink w:anchor="_Toc512360849" w:history="1">
+      <w:hyperlink w:anchor="_Toc512411106" w:history="1">
         <w:r>
           <w:rPr>
             <w:rStyle w:val="Hyperlink"/>
@@ -1207,7 +1212,7 @@
           <w:rPr>
             <w:webHidden/>
           </w:rPr>
-          <w:instrText xml:space="preserve"> PAGEREF _Toc512360849 \h </w:instrText>
+          <w:instrText xml:space="preserve"> PAGEREF _Toc512411106 \h </w:instrText>
         </w:r>
         <w:r>
           <w:rPr>
@@ -1251,7 +1256,7 @@
           <w:lang w:val="es-ES"/>
         </w:rPr>
       </w:pPr>
-      <w:hyperlink w:anchor="_Toc512360850" w:history="1">
+      <w:hyperlink w:anchor="_Toc512411107" w:history="1">
         <w:r>
           <w:rPr>
             <w:rStyle w:val="Hyperlink"/>
@@ -1279,7 +1284,7 @@
             <w:noProof/>
             <w:webHidden/>
           </w:rPr>
-          <w:instrText xml:space="preserve"> PAGEREF _Toc512360850 \h </w:instrText>
+          <w:instrText xml:space="preserve"> PAGEREF _Toc512411107 \h </w:instrText>
         </w:r>
         <w:r>
           <w:rPr>
@@ -1322,7 +1327,7 @@
           <w:lang w:val="es-ES"/>
         </w:rPr>
       </w:pPr>
-      <w:hyperlink w:anchor="_Toc512360851" w:history="1">
+      <w:hyperlink w:anchor="_Toc512411108" w:history="1">
         <w:r>
           <w:rPr>
             <w:rStyle w:val="Hyperlink"/>
@@ -1345,7 +1350,7 @@
           <w:rPr>
             <w:webHidden/>
           </w:rPr>
-          <w:instrText xml:space="preserve"> PAGEREF _Toc512360851 \h </w:instrText>
+          <w:instrText xml:space="preserve"> PAGEREF _Toc512411108 \h </w:instrText>
         </w:r>
         <w:r>
           <w:rPr>
@@ -1384,7 +1389,7 @@
           <w:lang w:val="es-ES"/>
         </w:rPr>
       </w:pPr>
-      <w:hyperlink w:anchor="_Toc512360852" w:history="1">
+      <w:hyperlink w:anchor="_Toc512411109" w:history="1">
         <w:r>
           <w:rPr>
             <w:rStyle w:val="Hyperlink"/>
@@ -1407,7 +1412,7 @@
           <w:rPr>
             <w:webHidden/>
           </w:rPr>
-          <w:instrText xml:space="preserve"> PAGEREF _Toc512360852 \h </w:instrText>
+          <w:instrText xml:space="preserve"> PAGEREF _Toc512411109 \h </w:instrText>
         </w:r>
         <w:r>
           <w:rPr>
@@ -1451,7 +1456,7 @@
           <w:lang w:val="es-ES"/>
         </w:rPr>
       </w:pPr>
-      <w:hyperlink w:anchor="_Toc512360853" w:history="1">
+      <w:hyperlink w:anchor="_Toc512411110" w:history="1">
         <w:r>
           <w:rPr>
             <w:rStyle w:val="Hyperlink"/>
@@ -1479,7 +1484,7 @@
             <w:noProof/>
             <w:webHidden/>
           </w:rPr>
-          <w:instrText xml:space="preserve"> PAGEREF _Toc512360853 \h </w:instrText>
+          <w:instrText xml:space="preserve"> PAGEREF _Toc512411110 \h </w:instrText>
         </w:r>
         <w:r>
           <w:rPr>
@@ -1522,7 +1527,7 @@
           <w:lang w:val="es-ES"/>
         </w:rPr>
       </w:pPr>
-      <w:hyperlink w:anchor="_Toc512360854" w:history="1">
+      <w:hyperlink w:anchor="_Toc512411111" w:history="1">
         <w:r>
           <w:rPr>
             <w:rStyle w:val="Hyperlink"/>
@@ -1545,7 +1550,7 @@
           <w:rPr>
             <w:webHidden/>
           </w:rPr>
-          <w:instrText xml:space="preserve"> PAGEREF _Toc512360854 \h </w:instrText>
+          <w:instrText xml:space="preserve"> PAGEREF _Toc512411111 \h </w:instrText>
         </w:r>
         <w:r>
           <w:rPr>
@@ -1584,7 +1589,7 @@
           <w:lang w:val="es-ES"/>
         </w:rPr>
       </w:pPr>
-      <w:hyperlink w:anchor="_Toc512360855" w:history="1">
+      <w:hyperlink w:anchor="_Toc512411112" w:history="1">
         <w:r>
           <w:rPr>
             <w:rStyle w:val="Hyperlink"/>
@@ -1607,7 +1612,7 @@
           <w:rPr>
             <w:webHidden/>
           </w:rPr>
-          <w:instrText xml:space="preserve"> PAGEREF _Toc512360855 \h </w:instrText>
+          <w:instrText xml:space="preserve"> PAGEREF _Toc512411112 \h </w:instrText>
         </w:r>
         <w:r>
           <w:rPr>
@@ -1646,7 +1651,7 @@
           <w:lang w:val="es-ES"/>
         </w:rPr>
       </w:pPr>
-      <w:hyperlink w:anchor="_Toc512360856" w:history="1">
+      <w:hyperlink w:anchor="_Toc512411113" w:history="1">
         <w:r>
           <w:rPr>
             <w:rStyle w:val="Hyperlink"/>
@@ -1669,7 +1674,7 @@
           <w:rPr>
             <w:webHidden/>
           </w:rPr>
-          <w:instrText xml:space="preserve"> PAGEREF _Toc512360856 \h </w:instrText>
+          <w:instrText xml:space="preserve"> PAGEREF _Toc512411113 \h </w:instrText>
         </w:r>
         <w:r>
           <w:rPr>
@@ -1708,7 +1713,7 @@
           <w:lang w:val="es-ES"/>
         </w:rPr>
       </w:pPr>
-      <w:hyperlink w:anchor="_Toc512360857" w:history="1">
+      <w:hyperlink w:anchor="_Toc512411114" w:history="1">
         <w:r>
           <w:rPr>
             <w:rStyle w:val="Hyperlink"/>
@@ -1731,7 +1736,7 @@
           <w:rPr>
             <w:webHidden/>
           </w:rPr>
-          <w:instrText xml:space="preserve"> PAGEREF _Toc512360857 \h </w:instrText>
+          <w:instrText xml:space="preserve"> PAGEREF _Toc512411114 \h </w:instrText>
         </w:r>
         <w:r>
           <w:rPr>
@@ -1770,7 +1775,7 @@
           <w:lang w:val="es-ES"/>
         </w:rPr>
       </w:pPr>
-      <w:hyperlink w:anchor="_Toc512360858" w:history="1">
+      <w:hyperlink w:anchor="_Toc512411115" w:history="1">
         <w:r>
           <w:rPr>
             <w:rStyle w:val="Hyperlink"/>
@@ -1793,7 +1798,7 @@
           <w:rPr>
             <w:webHidden/>
           </w:rPr>
-          <w:instrText xml:space="preserve"> PAGEREF _Toc512360858 \h </w:instrText>
+          <w:instrText xml:space="preserve"> PAGEREF _Toc512411115 \h </w:instrText>
         </w:r>
         <w:r>
           <w:rPr>
@@ -1832,7 +1837,7 @@
           <w:lang w:val="es-ES"/>
         </w:rPr>
       </w:pPr>
-      <w:hyperlink w:anchor="_Toc512360859" w:history="1">
+      <w:hyperlink w:anchor="_Toc512411116" w:history="1">
         <w:r>
           <w:rPr>
             <w:rStyle w:val="Hyperlink"/>
@@ -1855,7 +1860,7 @@
           <w:rPr>
             <w:webHidden/>
           </w:rPr>
-          <w:instrText xml:space="preserve"> PAGEREF _Toc512360859 \h </w:instrText>
+          <w:instrText xml:space="preserve"> PAGEREF _Toc512411116 \h </w:instrText>
         </w:r>
         <w:r>
           <w:rPr>
@@ -1894,7 +1899,7 @@
           <w:lang w:val="es-ES"/>
         </w:rPr>
       </w:pPr>
-      <w:hyperlink w:anchor="_Toc512360860" w:history="1">
+      <w:hyperlink w:anchor="_Toc512411117" w:history="1">
         <w:r>
           <w:rPr>
             <w:rStyle w:val="Hyperlink"/>
@@ -1917,7 +1922,7 @@
           <w:rPr>
             <w:webHidden/>
           </w:rPr>
-          <w:instrText xml:space="preserve"> PAGEREF _Toc512360860 \h </w:instrText>
+          <w:instrText xml:space="preserve"> PAGEREF _Toc512411117 \h </w:instrText>
         </w:r>
         <w:r>
           <w:rPr>
@@ -1956,7 +1961,7 @@
           <w:lang w:val="es-ES"/>
         </w:rPr>
       </w:pPr>
-      <w:hyperlink w:anchor="_Toc512360861" w:history="1">
+      <w:hyperlink w:anchor="_Toc512411118" w:history="1">
         <w:r>
           <w:rPr>
             <w:rStyle w:val="Hyperlink"/>
@@ -1979,7 +1984,7 @@
           <w:rPr>
             <w:webHidden/>
           </w:rPr>
-          <w:instrText xml:space="preserve"> PAGEREF _Toc512360861 \h </w:instrText>
+          <w:instrText xml:space="preserve"> PAGEREF _Toc512411118 \h </w:instrText>
         </w:r>
         <w:r>
           <w:rPr>
@@ -2018,7 +2023,7 @@
           <w:lang w:val="es-ES"/>
         </w:rPr>
       </w:pPr>
-      <w:hyperlink w:anchor="_Toc512360862" w:history="1">
+      <w:hyperlink w:anchor="_Toc512411119" w:history="1">
         <w:r>
           <w:rPr>
             <w:rStyle w:val="Hyperlink"/>
@@ -2041,7 +2046,7 @@
           <w:rPr>
             <w:webHidden/>
           </w:rPr>
-          <w:instrText xml:space="preserve"> PAGEREF _Toc512360862 \h </w:instrText>
+          <w:instrText xml:space="preserve"> PAGEREF _Toc512411119 \h </w:instrText>
         </w:r>
         <w:r>
           <w:rPr>
@@ -2080,7 +2085,7 @@
           <w:lang w:val="es-ES"/>
         </w:rPr>
       </w:pPr>
-      <w:hyperlink w:anchor="_Toc512360863" w:history="1">
+      <w:hyperlink w:anchor="_Toc512411120" w:history="1">
         <w:r>
           <w:rPr>
             <w:rStyle w:val="Hyperlink"/>
@@ -2103,7 +2108,7 @@
           <w:rPr>
             <w:webHidden/>
           </w:rPr>
-          <w:instrText xml:space="preserve"> PAGEREF _Toc512360863 \h </w:instrText>
+          <w:instrText xml:space="preserve"> PAGEREF _Toc512411120 \h </w:instrText>
         </w:r>
         <w:r>
           <w:rPr>
@@ -2142,7 +2147,7 @@
           <w:lang w:val="es-ES"/>
         </w:rPr>
       </w:pPr>
-      <w:hyperlink w:anchor="_Toc512360864" w:history="1">
+      <w:hyperlink w:anchor="_Toc512411121" w:history="1">
         <w:r>
           <w:rPr>
             <w:rStyle w:val="Hyperlink"/>
@@ -2165,7 +2170,7 @@
           <w:rPr>
             <w:webHidden/>
           </w:rPr>
-          <w:instrText xml:space="preserve"> PAGEREF _Toc512360864 \h </w:instrText>
+          <w:instrText xml:space="preserve"> PAGEREF _Toc512411121 \h </w:instrText>
         </w:r>
         <w:r>
           <w:rPr>
@@ -2204,7 +2209,7 @@
           <w:lang w:val="es-ES"/>
         </w:rPr>
       </w:pPr>
-      <w:hyperlink w:anchor="_Toc512360865" w:history="1">
+      <w:hyperlink w:anchor="_Toc512411122" w:history="1">
         <w:r>
           <w:rPr>
             <w:rStyle w:val="Hyperlink"/>
@@ -2227,7 +2232,7 @@
           <w:rPr>
             <w:webHidden/>
           </w:rPr>
-          <w:instrText xml:space="preserve"> PAGEREF _Toc512360865 \h </w:instrText>
+          <w:instrText xml:space="preserve"> PAGEREF _Toc512411122 \h </w:instrText>
         </w:r>
         <w:r>
           <w:rPr>
@@ -2244,7 +2249,7 @@
           <w:rPr>
             <w:webHidden/>
           </w:rPr>
-          <w:t>12</w:t>
+          <w:t>13</w:t>
         </w:r>
         <w:r>
           <w:rPr>
@@ -2266,7 +2271,7 @@
           <w:lang w:val="es-ES"/>
         </w:rPr>
       </w:pPr>
-      <w:hyperlink w:anchor="_Toc512360866" w:history="1">
+      <w:hyperlink w:anchor="_Toc512411123" w:history="1">
         <w:r>
           <w:rPr>
             <w:rStyle w:val="Hyperlink"/>
@@ -2289,7 +2294,7 @@
           <w:rPr>
             <w:webHidden/>
           </w:rPr>
-          <w:instrText xml:space="preserve"> PAGEREF _Toc512360866 \h </w:instrText>
+          <w:instrText xml:space="preserve"> PAGEREF _Toc512411123 \h </w:instrText>
         </w:r>
         <w:r>
           <w:rPr>
@@ -2306,7 +2311,7 @@
           <w:rPr>
             <w:webHidden/>
           </w:rPr>
-          <w:t>13</w:t>
+          <w:t>14</w:t>
         </w:r>
         <w:r>
           <w:rPr>
@@ -2328,7 +2333,7 @@
           <w:lang w:val="es-ES"/>
         </w:rPr>
       </w:pPr>
-      <w:hyperlink w:anchor="_Toc512360867" w:history="1">
+      <w:hyperlink w:anchor="_Toc512411124" w:history="1">
         <w:r>
           <w:rPr>
             <w:rStyle w:val="Hyperlink"/>
@@ -2351,7 +2356,7 @@
           <w:rPr>
             <w:webHidden/>
           </w:rPr>
-          <w:instrText xml:space="preserve"> PAGEREF _Toc512360867 \h </w:instrText>
+          <w:instrText xml:space="preserve"> PAGEREF _Toc512411124 \h </w:instrText>
         </w:r>
         <w:r>
           <w:rPr>
@@ -2368,7 +2373,7 @@
           <w:rPr>
             <w:webHidden/>
           </w:rPr>
-          <w:t>13</w:t>
+          <w:t>14</w:t>
         </w:r>
         <w:r>
           <w:rPr>
@@ -2390,7 +2395,7 @@
           <w:lang w:val="es-ES"/>
         </w:rPr>
       </w:pPr>
-      <w:hyperlink w:anchor="_Toc512360868" w:history="1">
+      <w:hyperlink w:anchor="_Toc512411125" w:history="1">
         <w:r>
           <w:rPr>
             <w:rStyle w:val="Hyperlink"/>
@@ -2413,7 +2418,7 @@
           <w:rPr>
             <w:webHidden/>
           </w:rPr>
-          <w:instrText xml:space="preserve"> PAGEREF _Toc512360868 \h </w:instrText>
+          <w:instrText xml:space="preserve"> PAGEREF _Toc512411125 \h </w:instrText>
         </w:r>
         <w:r>
           <w:rPr>
@@ -2430,7 +2435,7 @@
           <w:rPr>
             <w:webHidden/>
           </w:rPr>
-          <w:t>13</w:t>
+          <w:t>14</w:t>
         </w:r>
         <w:r>
           <w:rPr>
@@ -2452,7 +2457,7 @@
           <w:lang w:val="es-ES"/>
         </w:rPr>
       </w:pPr>
-      <w:hyperlink w:anchor="_Toc512360869" w:history="1">
+      <w:hyperlink w:anchor="_Toc512411126" w:history="1">
         <w:r>
           <w:rPr>
             <w:rStyle w:val="Hyperlink"/>
@@ -2475,7 +2480,7 @@
           <w:rPr>
             <w:webHidden/>
           </w:rPr>
-          <w:instrText xml:space="preserve"> PAGEREF _Toc512360869 \h </w:instrText>
+          <w:instrText xml:space="preserve"> PAGEREF _Toc512411126 \h </w:instrText>
         </w:r>
         <w:r>
           <w:rPr>
@@ -2492,7 +2497,7 @@
           <w:rPr>
             <w:webHidden/>
           </w:rPr>
-          <w:t>13</w:t>
+          <w:t>14</w:t>
         </w:r>
         <w:r>
           <w:rPr>
@@ -2514,7 +2519,7 @@
           <w:lang w:val="es-ES"/>
         </w:rPr>
       </w:pPr>
-      <w:hyperlink w:anchor="_Toc512360870" w:history="1">
+      <w:hyperlink w:anchor="_Toc512411127" w:history="1">
         <w:r>
           <w:rPr>
             <w:rStyle w:val="Hyperlink"/>
@@ -2537,7 +2542,7 @@
           <w:rPr>
             <w:webHidden/>
           </w:rPr>
-          <w:instrText xml:space="preserve"> PAGEREF _Toc512360870 \h </w:instrText>
+          <w:instrText xml:space="preserve"> PAGEREF _Toc512411127 \h </w:instrText>
         </w:r>
         <w:r>
           <w:rPr>
@@ -2554,7 +2559,69 @@
           <w:rPr>
             <w:webHidden/>
           </w:rPr>
-          <w:t>13</w:t>
+          <w:t>15</w:t>
+        </w:r>
+        <w:r>
+          <w:rPr>
+            <w:webHidden/>
+          </w:rPr>
+          <w:fldChar w:fldCharType="end"/>
+        </w:r>
+      </w:hyperlink>
+    </w:p>
+    <w:p>
+      <w:pPr>
+        <w:pStyle w:val="TOC3"/>
+        <w:rPr>
+          <w:rFonts w:asciiTheme="minorHAnsi" w:hAnsiTheme="minorHAnsi" w:cstheme="minorBidi"/>
+          <w:iCs w:val="0"/>
+          <w:color w:val="auto"/>
+          <w:sz w:val="24"/>
+          <w:szCs w:val="24"/>
+          <w:lang w:val="es-ES"/>
+        </w:rPr>
+      </w:pPr>
+      <w:hyperlink w:anchor="_Toc512411128" w:history="1">
+        <w:r>
+          <w:rPr>
+            <w:rStyle w:val="Hyperlink"/>
+          </w:rPr>
+          <w:t>Step 8. Brief explanation about PedroCircus.cs script</w:t>
+        </w:r>
+        <w:r>
+          <w:rPr>
+            <w:webHidden/>
+          </w:rPr>
+          <w:tab/>
+        </w:r>
+        <w:r>
+          <w:rPr>
+            <w:webHidden/>
+          </w:rPr>
+          <w:fldChar w:fldCharType="begin"/>
+        </w:r>
+        <w:r>
+          <w:rPr>
+            <w:webHidden/>
+          </w:rPr>
+          <w:instrText xml:space="preserve"> PAGEREF _Toc512411128 \h </w:instrText>
+        </w:r>
+        <w:r>
+          <w:rPr>
+            <w:webHidden/>
+          </w:rPr>
+        </w:r>
+        <w:r>
+          <w:rPr>
+            <w:webHidden/>
+          </w:rPr>
+          <w:fldChar w:fldCharType="separate"/>
+        </w:r>
+        <w:r>
+          <w:rPr>
+            <w:webHidden/>
+          </w:rPr>
+          <w:t>15</w:t>
         </w:r>
         <w:r>
           <w:rPr>
@@ -2581,13 +2648,89 @@
           <w:lang w:val="es-ES"/>
         </w:rPr>
       </w:pPr>
-      <w:hyperlink w:anchor="_Toc512360871" w:history="1">
+      <w:hyperlink w:anchor="_Toc512411129" w:history="1">
         <w:r>
           <w:rPr>
             <w:rStyle w:val="Hyperlink"/>
             <w:noProof/>
             <w:lang w:val="en-GB"/>
           </w:rPr>
+          <w:t>Final considerations</w:t>
+        </w:r>
+        <w:r>
+          <w:rPr>
+            <w:noProof/>
+            <w:webHidden/>
+          </w:rPr>
+          <w:tab/>
+        </w:r>
+        <w:r>
+          <w:rPr>
+            <w:noProof/>
+            <w:webHidden/>
+          </w:rPr>
+          <w:fldChar w:fldCharType="begin"/>
+        </w:r>
+        <w:r>
+          <w:rPr>
+            <w:noProof/>
+            <w:webHidden/>
+          </w:rPr>
+          <w:instrText xml:space="preserve"> PAGEREF _Toc512411129 \h </w:instrText>
+        </w:r>
+        <w:r>
+          <w:rPr>
+            <w:noProof/>
+            <w:webHidden/>
+          </w:rPr>
+        </w:r>
+        <w:r>
+          <w:rPr>
+            <w:noProof/>
+            <w:webHidden/>
+          </w:rPr>
+          <w:fldChar w:fldCharType="separate"/>
+        </w:r>
+        <w:r>
+          <w:rPr>
+            <w:noProof/>
+            <w:webHidden/>
+          </w:rPr>
+          <w:t>18</w:t>
+        </w:r>
+        <w:r>
+          <w:rPr>
+            <w:noProof/>
+            <w:webHidden/>
+          </w:rPr>
+          <w:fldChar w:fldCharType="end"/>
+        </w:r>
+      </w:hyperlink>
+    </w:p>
+    <w:p>
+      <w:pPr>
+        <w:pStyle w:val="TOC1"/>
+        <w:tabs>
+          <w:tab w:val="right" w:leader="dot" w:pos="9926"/>
+        </w:tabs>
+        <w:rPr>
+          <w:rFonts w:asciiTheme="minorHAnsi" w:hAnsiTheme="minorHAnsi" w:cstheme="minorBidi"/>
+          <w:bCs w:val="0"/>
+          <w:caps w:val="0"/>
+          <w:noProof/>
+          <w:color w:val="auto"/>
+          <w:sz w:val="24"/>
+          <w:szCs w:val="24"/>
+          <w:lang w:val="es-ES"/>
+        </w:rPr>
+      </w:pPr>
+      <w:hyperlink w:anchor="_Toc512411130" w:history="1">
+        <w:r>
+          <w:rPr>
+            <w:rStyle w:val="Hyperlink"/>
+            <w:noProof/>
+            <w:lang w:val="en-GB"/>
+          </w:rPr>
           <w:t>Bibliography</w:t>
         </w:r>
         <w:r>
@@ -2609,7 +2752,7 @@
             <w:noProof/>
             <w:webHidden/>
           </w:rPr>
-          <w:instrText xml:space="preserve"> PAGEREF _Toc512360871 \h </w:instrText>
+          <w:instrText xml:space="preserve"> PAGEREF _Toc512411130 \h </w:instrText>
         </w:r>
         <w:r>
           <w:rPr>
@@ -2629,7 +2772,7 @@
             <w:noProof/>
             <w:webHidden/>
           </w:rPr>
-          <w:t>14</w:t>
+          <w:t>19</w:t>
         </w:r>
         <w:r>
           <w:rPr>
@@ -3258,6 +3401,7 @@
           <w:sz w:val="56"/>
           <w:lang w:val="en-GB"/>
         </w:rPr>
+        <w:lastRenderedPageBreak/>
         <w:t>Index of tables</w:t>
       </w:r>
     </w:p>
@@ -3506,7 +3650,7 @@
           <w:lang w:val="en-GB"/>
         </w:rPr>
       </w:pPr>
-      <w:bookmarkStart w:id="0" w:name="_Toc512360845"/>
+      <w:bookmarkStart w:id="1" w:name="_Toc512411102"/>
       <w:r>
         <w:rPr>
           <w:lang w:val="en-GB"/>
@@ -3514,7 +3658,7 @@
         <w:lastRenderedPageBreak/>
         <w:t>Introduction</w:t>
       </w:r>
-      <w:bookmarkEnd w:id="0"/>
+      <w:bookmarkEnd w:id="1"/>
     </w:p>
     <w:p>
       <w:pPr>
@@ -3620,21 +3764,7 @@
         <w:rPr>
           <w:lang w:val="en-GB"/>
         </w:rPr>
-        <w:t xml:space="preserve">he headset will connect via a hardwire to a PC, which will run games and </w:t>
-      </w:r>
-      <w:proofErr w:type="gramStart"/>
-      <w:r>
-        <w:rPr>
-          <w:lang w:val="en-GB"/>
-        </w:rPr>
-        <w:t>other</w:t>
-      </w:r>
-      <w:proofErr w:type="gramEnd"/>
-      <w:r>
-        <w:rPr>
-          <w:lang w:val="en-GB"/>
-        </w:rPr>
-        <w:t xml:space="preserve"> VR software.</w:t>
+        <w:t>he headset will connect via a hardwire to a PC, which will run games and other VR software.</w:t>
       </w:r>
       <w:r>
         <w:rPr>
@@ -3726,8 +3856,6 @@
           <w:lang w:val="en-GB"/>
         </w:rPr>
       </w:pPr>
-      <w:bookmarkStart w:id="1" w:name="_GoBack"/>
-      <w:bookmarkEnd w:id="1"/>
       <w:r>
         <w:rPr>
           <w:lang w:val="en-GB"/>
@@ -3748,7 +3876,7 @@
           <w:lang w:val="en-GB"/>
         </w:rPr>
       </w:pPr>
-      <w:bookmarkStart w:id="2" w:name="_Toc512360846"/>
+      <w:bookmarkStart w:id="2" w:name="_Toc512411103"/>
       <w:r>
         <w:rPr>
           <w:lang w:val="en-GB"/>
@@ -3765,7 +3893,7 @@
           <w:lang w:val="en-GB"/>
         </w:rPr>
       </w:pPr>
-      <w:bookmarkStart w:id="3" w:name="_Toc512360847"/>
+      <w:bookmarkStart w:id="3" w:name="_Toc512411104"/>
       <w:r>
         <w:rPr>
           <w:lang w:val="en-GB"/>
@@ -3864,7 +3992,7 @@
           <w:lang w:val="en-GB"/>
         </w:rPr>
       </w:pPr>
-      <w:bookmarkStart w:id="4" w:name="_Toc512360848"/>
+      <w:bookmarkStart w:id="4" w:name="_Toc512411105"/>
       <w:r>
         <w:rPr>
           <w:lang w:val="en-GB"/>
@@ -4025,7 +4153,7 @@
           <w:lang w:val="en-GB"/>
         </w:rPr>
       </w:pPr>
-      <w:bookmarkStart w:id="5" w:name="_Toc512360849"/>
+      <w:bookmarkStart w:id="5" w:name="_Toc512411106"/>
       <w:r>
         <w:rPr>
           <w:lang w:val="en-GB"/>
@@ -4170,7 +4298,7 @@
           <w:lang w:val="en-GB"/>
         </w:rPr>
       </w:pPr>
-      <w:bookmarkStart w:id="6" w:name="_Toc512360850"/>
+      <w:bookmarkStart w:id="6" w:name="_Toc512411107"/>
       <w:r>
         <w:rPr>
           <w:lang w:val="en-GB"/>
@@ -4211,14 +4339,12 @@
       <w:r>
         <w:t xml:space="preserve">. Perfect, ¡congratulations! Now, we are going to focus on the </w:t>
       </w:r>
-      <w:proofErr w:type="spellStart"/>
       <w:r>
         <w:rPr>
           <w:b/>
         </w:rPr>
         <w:t>Interactions_Examples</w:t>
       </w:r>
-      <w:proofErr w:type="spellEnd"/>
       <w:r>
         <w:t xml:space="preserve"> scene.</w:t>
       </w:r>
@@ -4391,23 +4517,7 @@
           <w:b/>
           <w:lang w:val="en-GB"/>
         </w:rPr>
-        <w:t>Assets/SteamVR/</w:t>
-      </w:r>
-      <w:proofErr w:type="spellStart"/>
-      <w:r>
-        <w:rPr>
-          <w:b/>
-          <w:lang w:val="en-GB"/>
-        </w:rPr>
-        <w:t>InteractionSystem</w:t>
-      </w:r>
-      <w:proofErr w:type="spellEnd"/>
-      <w:r>
-        <w:rPr>
-          <w:b/>
-          <w:lang w:val="en-GB"/>
-        </w:rPr>
-        <w:t>/Samples/Scenes</w:t>
+        <w:t>Assets/SteamVR/InteractionSystem/Samples/Scenes</w:t>
       </w:r>
       <w:r>
         <w:rPr>
@@ -4630,7 +4740,7 @@
           <w:lang w:val="en-GB"/>
         </w:rPr>
       </w:pPr>
-      <w:bookmarkStart w:id="9" w:name="_Toc512360851"/>
+      <w:bookmarkStart w:id="9" w:name="_Toc512411108"/>
       <w:r>
         <w:rPr>
           <w:lang w:val="en-GB"/>
@@ -4732,14 +4842,12 @@
       <w:r>
         <w:t xml:space="preserve">. In this part we could include the rest of components or elements that take part in the scene, it is said, </w:t>
       </w:r>
-      <w:proofErr w:type="spellStart"/>
       <w:r>
         <w:rPr>
           <w:b/>
         </w:rPr>
         <w:t>UI&amp;Hints</w:t>
       </w:r>
-      <w:proofErr w:type="spellEnd"/>
       <w:r>
         <w:t xml:space="preserve">, </w:t>
       </w:r>
@@ -4752,36 +4860,30 @@
       <w:r>
         <w:t xml:space="preserve">, </w:t>
       </w:r>
-      <w:proofErr w:type="spellStart"/>
       <w:r>
         <w:rPr>
           <w:b/>
         </w:rPr>
         <w:t>InteractableExample</w:t>
       </w:r>
-      <w:proofErr w:type="spellEnd"/>
       <w:r>
         <w:t xml:space="preserve">, </w:t>
       </w:r>
-      <w:proofErr w:type="spellStart"/>
       <w:r>
         <w:rPr>
           <w:b/>
         </w:rPr>
         <w:t>LinearDrive</w:t>
       </w:r>
-      <w:proofErr w:type="spellEnd"/>
       <w:r>
         <w:t xml:space="preserve">, </w:t>
       </w:r>
-      <w:proofErr w:type="spellStart"/>
       <w:r>
         <w:rPr>
           <w:b/>
         </w:rPr>
         <w:t>CircularDrive</w:t>
       </w:r>
-      <w:proofErr w:type="spellEnd"/>
       <w:r>
         <w:t xml:space="preserve"> and </w:t>
       </w:r>
@@ -4863,7 +4965,7 @@
       <w:pPr>
         <w:pStyle w:val="Heading2"/>
       </w:pPr>
-      <w:bookmarkStart w:id="10" w:name="_Toc512360852"/>
+      <w:bookmarkStart w:id="10" w:name="_Toc512411109"/>
       <w:r>
         <w:t>Throwables GameObject</w:t>
       </w:r>
@@ -5298,7 +5400,7 @@
           <w:lang w:val="en-GB"/>
         </w:rPr>
       </w:pPr>
-      <w:bookmarkStart w:id="11" w:name="_Toc512360853"/>
+      <w:bookmarkStart w:id="11" w:name="_Toc512411110"/>
       <w:r>
         <w:rPr>
           <w:lang w:val="en-GB"/>
@@ -5391,7 +5493,7 @@
           <w:lang w:val="en-GB"/>
         </w:rPr>
       </w:pPr>
-      <w:bookmarkStart w:id="12" w:name="_Toc512360854"/>
+      <w:bookmarkStart w:id="12" w:name="_Toc512411111"/>
       <w:r>
         <w:rPr>
           <w:lang w:val="en-GB"/>
@@ -5447,21 +5549,7 @@
         <w:rPr>
           <w:lang w:val="en-GB"/>
         </w:rPr>
-        <w:t xml:space="preserve"> </w:t>
-      </w:r>
-      <w:proofErr w:type="gramStart"/>
-      <w:r>
-        <w:rPr>
-          <w:lang w:val="en-GB"/>
-        </w:rPr>
-        <w:t>have</w:t>
-      </w:r>
-      <w:proofErr w:type="gramEnd"/>
-      <w:r>
-        <w:rPr>
-          <w:lang w:val="en-GB"/>
-        </w:rPr>
-        <w:t xml:space="preserve"> three states:</w:t>
+        <w:t xml:space="preserve"> have three states:</w:t>
       </w:r>
     </w:p>
     <w:p>
@@ -5565,7 +5653,6 @@
         </w:rPr>
         <w:t xml:space="preserve"> In order to have a better idea of what I am talking, I will include a video called </w:t>
       </w:r>
-      <w:proofErr w:type="spellStart"/>
       <w:r>
         <w:rPr>
           <w:i/>
@@ -5573,7 +5660,6 @@
         </w:rPr>
         <w:t>FinalState</w:t>
       </w:r>
-      <w:proofErr w:type="spellEnd"/>
       <w:r>
         <w:rPr>
           <w:lang w:val="en-GB"/>
@@ -5596,7 +5682,7 @@
           <w:lang w:val="en-GB"/>
         </w:rPr>
       </w:pPr>
-      <w:bookmarkStart w:id="13" w:name="_Toc512360855"/>
+      <w:bookmarkStart w:id="13" w:name="_Toc512411112"/>
       <w:r>
         <w:rPr>
           <w:lang w:val="en-GB"/>
@@ -5612,7 +5698,7 @@
           <w:lang w:val="en-GB"/>
         </w:rPr>
       </w:pPr>
-      <w:bookmarkStart w:id="14" w:name="_Toc512360856"/>
+      <w:bookmarkStart w:id="14" w:name="_Toc512411113"/>
       <w:r>
         <w:rPr>
           <w:lang w:val="en-GB"/>
@@ -5848,7 +5934,7 @@
           <w:lang w:val="en-GB"/>
         </w:rPr>
       </w:pPr>
-      <w:bookmarkStart w:id="17" w:name="_Toc512360857"/>
+      <w:bookmarkStart w:id="17" w:name="_Toc512411114"/>
       <w:r>
         <w:rPr>
           <w:lang w:val="en-GB"/>
@@ -5888,17 +5974,8 @@
           <w:b/>
           <w:lang w:val="en-GB"/>
         </w:rPr>
-        <w:t>Audio/</w:t>
-      </w:r>
-      <w:proofErr w:type="spellStart"/>
-      <w:r>
-        <w:rPr>
-          <w:b/>
-          <w:lang w:val="en-GB"/>
-        </w:rPr>
-        <w:t>AudioSource</w:t>
-      </w:r>
-      <w:proofErr w:type="spellEnd"/>
+        <w:t>Audio/AudioSource</w:t>
+      </w:r>
       <w:r>
         <w:rPr>
           <w:b/>
@@ -6004,7 +6081,6 @@
         </w:rPr>
         <w:t xml:space="preserve">Click on the circle which is next to the </w:t>
       </w:r>
-      <w:proofErr w:type="spellStart"/>
       <w:r>
         <w:rPr>
           <w:b/>
@@ -6012,7 +6088,6 @@
         </w:rPr>
         <w:t>AudioClip</w:t>
       </w:r>
-      <w:proofErr w:type="spellEnd"/>
       <w:r>
         <w:rPr>
           <w:lang w:val="en-GB"/>
@@ -6264,21 +6339,7 @@
         <w:rPr>
           <w:color w:val="0F0D29" w:themeColor="text1"/>
         </w:rPr>
-        <w:t xml:space="preserve">. </w:t>
-      </w:r>
-      <w:proofErr w:type="spellStart"/>
-      <w:r>
-        <w:rPr>
-          <w:color w:val="0F0D29" w:themeColor="text1"/>
-        </w:rPr>
-        <w:t>AudioSource</w:t>
-      </w:r>
-      <w:proofErr w:type="spellEnd"/>
-      <w:r>
-        <w:rPr>
-          <w:color w:val="0F0D29" w:themeColor="text1"/>
-        </w:rPr>
-        <w:t xml:space="preserve"> GameObject</w:t>
+        <w:t>. AudioSource GameObject</w:t>
       </w:r>
       <w:bookmarkEnd w:id="19"/>
     </w:p>
@@ -6289,7 +6350,7 @@
           <w:lang w:val="en-GB"/>
         </w:rPr>
       </w:pPr>
-      <w:bookmarkStart w:id="20" w:name="_Toc512360858"/>
+      <w:bookmarkStart w:id="20" w:name="_Toc512411115"/>
       <w:r>
         <w:rPr>
           <w:lang w:val="en-GB"/>
@@ -6351,7 +6412,6 @@
         </w:rPr>
         <w:t xml:space="preserve">We will rename the GameObject to </w:t>
       </w:r>
-      <w:proofErr w:type="spellStart"/>
       <w:r>
         <w:rPr>
           <w:b/>
@@ -6359,7 +6419,6 @@
         </w:rPr>
         <w:t>Plane_Blue</w:t>
       </w:r>
-      <w:proofErr w:type="spellEnd"/>
       <w:r>
         <w:rPr>
           <w:lang w:val="en-GB"/>
@@ -6451,7 +6510,6 @@
         </w:rPr>
         <w:t xml:space="preserve">Position.  </w:t>
       </w:r>
-      <w:proofErr w:type="gramStart"/>
       <w:r>
         <w:rPr>
           <w:b/>
@@ -6464,15 +6522,7 @@
           <w:b/>
           <w:lang w:val="en-GB"/>
         </w:rPr>
-        <w:t>-</w:t>
-      </w:r>
-      <w:proofErr w:type="gramEnd"/>
-      <w:r>
-        <w:rPr>
-          <w:b/>
-          <w:lang w:val="en-GB"/>
-        </w:rPr>
-        <w:t>0.25</w:t>
+        <w:t>-0.25</w:t>
       </w:r>
       <w:r>
         <w:rPr>
@@ -6650,7 +6700,6 @@
         </w:rPr>
         <w:t xml:space="preserve">. You can do this by clicking on the circle next to the attribute and selecting </w:t>
       </w:r>
-      <w:proofErr w:type="spellStart"/>
       <w:r>
         <w:rPr>
           <w:b/>
@@ -6658,7 +6707,6 @@
         </w:rPr>
         <w:t>ShinyWhiteHighlighted</w:t>
       </w:r>
-      <w:proofErr w:type="spellEnd"/>
       <w:r>
         <w:rPr>
           <w:lang w:val="en-GB"/>
@@ -6681,7 +6729,7 @@
           <w:lang w:val="en-GB"/>
         </w:rPr>
       </w:pPr>
-      <w:bookmarkStart w:id="21" w:name="_Toc512360859"/>
+      <w:bookmarkStart w:id="21" w:name="_Toc512411116"/>
       <w:r>
         <w:rPr>
           <w:lang w:val="en-GB"/>
@@ -6743,7 +6791,6 @@
         </w:rPr>
         <w:t xml:space="preserve">We will rename the GameObject to </w:t>
       </w:r>
-      <w:proofErr w:type="spellStart"/>
       <w:r>
         <w:rPr>
           <w:b/>
@@ -6751,7 +6798,6 @@
         </w:rPr>
         <w:t>Plane_Yellow</w:t>
       </w:r>
-      <w:proofErr w:type="spellEnd"/>
       <w:r>
         <w:rPr>
           <w:lang w:val="en-GB"/>
@@ -7020,7 +7066,6 @@
         </w:rPr>
         <w:t xml:space="preserve"> component. You can do this by clicking on the circle next to the attribute and selecting </w:t>
       </w:r>
-      <w:proofErr w:type="spellStart"/>
       <w:r>
         <w:rPr>
           <w:b/>
@@ -7035,7 +7080,6 @@
         </w:rPr>
         <w:t>Yellow</w:t>
       </w:r>
-      <w:proofErr w:type="spellEnd"/>
       <w:r>
         <w:rPr>
           <w:lang w:val="en-GB"/>
@@ -7106,7 +7150,7 @@
           <w:lang w:val="en-GB"/>
         </w:rPr>
       </w:pPr>
-      <w:bookmarkStart w:id="22" w:name="_Toc512360860"/>
+      <w:bookmarkStart w:id="22" w:name="_Toc512411117"/>
       <w:r>
         <w:rPr>
           <w:lang w:val="en-GB"/>
@@ -7169,7 +7213,6 @@
         </w:rPr>
         <w:t xml:space="preserve">We will rename the GameObject to </w:t>
       </w:r>
-      <w:proofErr w:type="spellStart"/>
       <w:r>
         <w:rPr>
           <w:b/>
@@ -7177,7 +7220,6 @@
         </w:rPr>
         <w:t>Plane_White</w:t>
       </w:r>
-      <w:proofErr w:type="spellEnd"/>
       <w:r>
         <w:rPr>
           <w:lang w:val="en-GB"/>
@@ -7269,7 +7311,6 @@
         </w:rPr>
         <w:t xml:space="preserve">Position.  </w:t>
       </w:r>
-      <w:proofErr w:type="gramStart"/>
       <w:r>
         <w:rPr>
           <w:b/>
@@ -7277,7 +7318,6 @@
         </w:rPr>
         <w:t>X:-</w:t>
       </w:r>
-      <w:proofErr w:type="gramEnd"/>
       <w:r>
         <w:rPr>
           <w:b/>
@@ -7462,7 +7502,6 @@
         </w:rPr>
         <w:t xml:space="preserve"> component. You can do this by clicking on the circle next to the attribute and selecting </w:t>
       </w:r>
-      <w:proofErr w:type="spellStart"/>
       <w:r>
         <w:rPr>
           <w:b/>
@@ -7477,7 +7516,6 @@
         </w:rPr>
         <w:t>White</w:t>
       </w:r>
-      <w:proofErr w:type="spellEnd"/>
       <w:r>
         <w:rPr>
           <w:lang w:val="en-GB"/>
@@ -7500,7 +7538,7 @@
           <w:lang w:val="en-GB"/>
         </w:rPr>
       </w:pPr>
-      <w:bookmarkStart w:id="23" w:name="_Toc512360861"/>
+      <w:bookmarkStart w:id="23" w:name="_Toc512411118"/>
       <w:r>
         <w:rPr>
           <w:lang w:val="en-GB"/>
@@ -7562,7 +7600,6 @@
         </w:rPr>
         <w:t xml:space="preserve">We will rename the GameObject to </w:t>
       </w:r>
-      <w:proofErr w:type="spellStart"/>
       <w:r>
         <w:rPr>
           <w:b/>
@@ -7570,7 +7607,6 @@
         </w:rPr>
         <w:t>Plane_Red</w:t>
       </w:r>
-      <w:proofErr w:type="spellEnd"/>
       <w:r>
         <w:rPr>
           <w:lang w:val="en-GB"/>
@@ -7697,13 +7733,6 @@
           <w:lang w:val="en-GB"/>
         </w:rPr>
         <w:tab/>
-      </w:r>
-      <w:proofErr w:type="gramStart"/>
-      <w:r>
-        <w:rPr>
-          <w:b/>
-          <w:lang w:val="en-GB"/>
-        </w:rPr>
         <w:t>Z:</w:t>
       </w:r>
       <w:r>
@@ -7713,7 +7742,6 @@
         </w:rPr>
         <w:t>-</w:t>
       </w:r>
-      <w:proofErr w:type="gramEnd"/>
       <w:r>
         <w:rPr>
           <w:b/>
@@ -7861,7 +7889,6 @@
         </w:rPr>
         <w:t xml:space="preserve"> component. You can do this by clicking on the circle next to the attribute and selecting </w:t>
       </w:r>
-      <w:proofErr w:type="spellStart"/>
       <w:r>
         <w:rPr>
           <w:b/>
@@ -7869,7 +7896,6 @@
         </w:rPr>
         <w:t>Default_RED</w:t>
       </w:r>
-      <w:proofErr w:type="spellEnd"/>
       <w:r>
         <w:rPr>
           <w:lang w:val="en-GB"/>
@@ -7892,7 +7918,7 @@
           <w:lang w:val="en-GB"/>
         </w:rPr>
       </w:pPr>
-      <w:bookmarkStart w:id="24" w:name="_Toc512360862"/>
+      <w:bookmarkStart w:id="24" w:name="_Toc512411119"/>
       <w:r>
         <w:rPr>
           <w:lang w:val="en-GB"/>
@@ -7933,7 +7959,6 @@
         </w:rPr>
         <w:t xml:space="preserve">. We will call to this script </w:t>
       </w:r>
-      <w:proofErr w:type="spellStart"/>
       <w:r>
         <w:rPr>
           <w:b/>
@@ -7941,7 +7966,6 @@
         </w:rPr>
         <w:t>PedroCircus.cs</w:t>
       </w:r>
-      <w:proofErr w:type="spellEnd"/>
       <w:r>
         <w:rPr>
           <w:lang w:val="en-GB"/>
@@ -8037,17 +8061,8 @@
           <w:b/>
           <w:lang w:val="en-GB"/>
         </w:rPr>
-        <w:t>/</w:t>
-      </w:r>
-      <w:proofErr w:type="spellStart"/>
-      <w:r>
-        <w:rPr>
-          <w:b/>
-          <w:lang w:val="en-GB"/>
-        </w:rPr>
-        <w:t>CircusPedro.cs</w:t>
-      </w:r>
-      <w:proofErr w:type="spellEnd"/>
+        <w:t>/CircusPedro.cs</w:t>
+      </w:r>
       <w:r>
         <w:rPr>
           <w:b/>
@@ -8085,21 +8100,12 @@
           <w:lang w:val="en-GB"/>
         </w:rPr>
       </w:pPr>
-      <w:proofErr w:type="gramStart"/>
-      <w:r>
-        <w:rPr>
-          <w:b/>
-          <w:lang w:val="en-GB"/>
-        </w:rPr>
-        <w:t>Start(</w:t>
-      </w:r>
-      <w:proofErr w:type="gramEnd"/>
-      <w:r>
-        <w:rPr>
-          <w:b/>
-          <w:lang w:val="en-GB"/>
-        </w:rPr>
-        <w:t>)</w:t>
+      <w:r>
+        <w:rPr>
+          <w:b/>
+          <w:lang w:val="en-GB"/>
+        </w:rPr>
+        <w:t>Start()</w:t>
       </w:r>
       <w:r>
         <w:rPr>
@@ -8125,7 +8131,6 @@
           <w:lang w:val="en-GB"/>
         </w:rPr>
       </w:pPr>
-      <w:proofErr w:type="gramStart"/>
       <w:r>
         <w:rPr>
           <w:b/>
@@ -8138,15 +8143,7 @@
           <w:b/>
           <w:lang w:val="en-GB"/>
         </w:rPr>
-        <w:t>(</w:t>
-      </w:r>
-      <w:proofErr w:type="gramEnd"/>
-      <w:r>
-        <w:rPr>
-          <w:b/>
-          <w:lang w:val="en-GB"/>
-        </w:rPr>
-        <w:t>)</w:t>
+        <w:t>()</w:t>
       </w:r>
       <w:r>
         <w:rPr>
@@ -8170,7 +8167,7 @@
           <w:lang w:val="en-GB"/>
         </w:rPr>
       </w:pPr>
-      <w:bookmarkStart w:id="25" w:name="_Toc512360863"/>
+      <w:bookmarkStart w:id="25" w:name="_Toc512411120"/>
       <w:r>
         <w:rPr>
           <w:lang w:val="en-GB"/>
@@ -8186,7 +8183,7 @@
           <w:lang w:val="en-GB"/>
         </w:rPr>
       </w:pPr>
-      <w:bookmarkStart w:id="26" w:name="_Toc512360864"/>
+      <w:bookmarkStart w:id="26" w:name="_Toc512411121"/>
       <w:r>
         <w:rPr>
           <w:lang w:val="en-GB"/>
@@ -8212,14 +8209,7 @@
         <w:rPr>
           <w:lang w:val="en-GB"/>
         </w:rPr>
-        <w:t xml:space="preserve">In order to </w:t>
-      </w:r>
-      <w:proofErr w:type="gramStart"/>
-      <w:r>
-        <w:rPr>
-          <w:lang w:val="en-GB"/>
-        </w:rPr>
-        <w:t xml:space="preserve">do </w:t>
+        <w:t xml:space="preserve">In order to do </w:t>
       </w:r>
       <w:r>
         <w:rPr>
@@ -8231,14 +8221,7 @@
         <w:rPr>
           <w:lang w:val="en-GB"/>
         </w:rPr>
-        <w:t>this</w:t>
-      </w:r>
-      <w:proofErr w:type="gramEnd"/>
-      <w:r>
-        <w:rPr>
-          <w:lang w:val="en-GB"/>
-        </w:rPr>
-        <w:t>,</w:t>
+        <w:t>this,</w:t>
       </w:r>
       <w:r>
         <w:rPr>
@@ -8455,7 +8438,7 @@
           <w:lang w:val="en-GB"/>
         </w:rPr>
       </w:pPr>
-      <w:bookmarkStart w:id="29" w:name="_Toc512360865"/>
+      <w:bookmarkStart w:id="29" w:name="_Toc512411122"/>
       <w:r>
         <w:rPr>
           <w:lang w:val="en-GB"/>
@@ -8487,23 +8470,8 @@
         <w:rPr>
           <w:lang w:val="en-GB"/>
         </w:rPr>
-        <w:t xml:space="preserve">left-hand side. In order to change </w:t>
-      </w:r>
-      <w:proofErr w:type="gramStart"/>
-      <w:r>
-        <w:rPr>
-          <w:lang w:val="en-GB"/>
-        </w:rPr>
-        <w:t>this</w:t>
-      </w:r>
-      <w:proofErr w:type="gramEnd"/>
-      <w:r>
-        <w:rPr>
-          <w:lang w:val="en-GB"/>
-        </w:rPr>
-        <w:t xml:space="preserve"> you have to perform some changes in a script called </w:t>
-      </w:r>
-      <w:proofErr w:type="spellStart"/>
+        <w:t xml:space="preserve">left-hand side. In order to change this you have to perform some changes in a script called </w:t>
+      </w:r>
       <w:r>
         <w:rPr>
           <w:b/>
@@ -8511,7 +8479,6 @@
         </w:rPr>
         <w:t>FallbackCameraController.cs</w:t>
       </w:r>
-      <w:proofErr w:type="spellEnd"/>
       <w:r>
         <w:rPr>
           <w:b/>
@@ -8530,33 +8497,8 @@
           <w:b/>
           <w:lang w:val="en-GB"/>
         </w:rPr>
-        <w:t>Assets/SteamVR/</w:t>
-      </w:r>
-      <w:proofErr w:type="spellStart"/>
-      <w:r>
-        <w:rPr>
-          <w:b/>
-          <w:lang w:val="en-GB"/>
-        </w:rPr>
-        <w:t>InteractionSystem</w:t>
-      </w:r>
-      <w:proofErr w:type="spellEnd"/>
-      <w:r>
-        <w:rPr>
-          <w:b/>
-          <w:lang w:val="en-GB"/>
-        </w:rPr>
-        <w:t xml:space="preserve">/Core/Scripts/ </w:t>
-      </w:r>
-      <w:proofErr w:type="spellStart"/>
-      <w:r>
-        <w:rPr>
-          <w:b/>
-          <w:lang w:val="en-GB"/>
-        </w:rPr>
-        <w:t>FallbackCameraController.cs</w:t>
-      </w:r>
-      <w:proofErr w:type="spellEnd"/>
+        <w:t>Assets/SteamVR/InteractionSystem/Core/Scripts/ FallbackCameraController.cs</w:t>
+      </w:r>
       <w:r>
         <w:rPr>
           <w:b/>
@@ -8577,30 +8519,12 @@
         </w:rPr>
         <w:t xml:space="preserve">In particular, you have to change the </w:t>
       </w:r>
-      <w:proofErr w:type="spellStart"/>
-      <w:proofErr w:type="gramStart"/>
-      <w:r>
-        <w:rPr>
-          <w:b/>
-          <w:lang w:val="en-GB"/>
-        </w:rPr>
-        <w:t>OnGUI</w:t>
-      </w:r>
-      <w:proofErr w:type="spellEnd"/>
-      <w:r>
-        <w:rPr>
-          <w:b/>
-          <w:lang w:val="en-GB"/>
-        </w:rPr>
-        <w:t>(</w:t>
-      </w:r>
-      <w:proofErr w:type="gramEnd"/>
-      <w:r>
-        <w:rPr>
-          <w:b/>
-          <w:lang w:val="en-GB"/>
-        </w:rPr>
-        <w:t>)</w:t>
+      <w:r>
+        <w:rPr>
+          <w:b/>
+          <w:lang w:val="en-GB"/>
+        </w:rPr>
+        <w:t>OnGUI()</w:t>
       </w:r>
       <w:r>
         <w:rPr>
@@ -8771,7 +8695,7 @@
           <w:lang w:val="en-GB"/>
         </w:rPr>
       </w:pPr>
-      <w:bookmarkStart w:id="32" w:name="_Toc512360866"/>
+      <w:bookmarkStart w:id="32" w:name="_Toc512411123"/>
       <w:r>
         <w:rPr>
           <w:lang w:val="en-GB"/>
@@ -9207,7 +9131,7 @@
           <w:lang w:val="en-GB"/>
         </w:rPr>
       </w:pPr>
-      <w:bookmarkStart w:id="33" w:name="_Toc512360867"/>
+      <w:bookmarkStart w:id="33" w:name="_Toc512411124"/>
       <w:r>
         <w:rPr>
           <w:lang w:val="en-GB"/>
@@ -9432,7 +9356,7 @@
           <w:lang w:val="en-GB"/>
         </w:rPr>
       </w:pPr>
-      <w:bookmarkStart w:id="34" w:name="_Toc512360868"/>
+      <w:bookmarkStart w:id="34" w:name="_Toc512411125"/>
       <w:r>
         <w:rPr>
           <w:lang w:val="en-GB"/>
@@ -9484,7 +9408,6 @@
         </w:rPr>
         <w:t xml:space="preserve"> state. Assuming that we have already performed Step 4, we are now going to set parameters for states 2 and 3. In order to do so, we need to have selected the GameObject </w:t>
       </w:r>
-      <w:proofErr w:type="spellStart"/>
       <w:r>
         <w:rPr>
           <w:b/>
@@ -9497,9 +9420,47 @@
           <w:b/>
           <w:lang w:val="en-GB"/>
         </w:rPr>
-        <w:t>X</w:t>
-      </w:r>
-      <w:proofErr w:type="spellEnd"/>
+        <w:t xml:space="preserve">X, </w:t>
+      </w:r>
+      <w:r>
+        <w:rPr>
+          <w:lang w:val="en-GB"/>
+        </w:rPr>
+        <w:t xml:space="preserve">and then we have to change the component </w:t>
+      </w:r>
+      <w:r>
+        <w:rPr>
+          <w:b/>
+          <w:lang w:val="en-GB"/>
+        </w:rPr>
+        <w:t>Interactable Hover Events (Script)</w:t>
+      </w:r>
+      <w:r>
+        <w:rPr>
+          <w:lang w:val="en-GB"/>
+        </w:rPr>
+        <w:t xml:space="preserve">, particularly the parameters of the functions </w:t>
+      </w:r>
+      <w:r>
+        <w:rPr>
+          <w:b/>
+          <w:lang w:val="en-GB"/>
+        </w:rPr>
+        <w:t>On Hand Hover Begin ()</w:t>
+      </w:r>
+      <w:r>
+        <w:rPr>
+          <w:lang w:val="en-GB"/>
+        </w:rPr>
+        <w:t xml:space="preserve"> and </w:t>
+      </w:r>
+      <w:r>
+        <w:rPr>
+          <w:b/>
+          <w:lang w:val="en-GB"/>
+        </w:rPr>
+        <w:t>On Hand Hover End ()</w:t>
+      </w:r>
       <w:r>
         <w:rPr>
           <w:b/>
@@ -9511,55 +9472,8 @@
         <w:rPr>
           <w:lang w:val="en-GB"/>
         </w:rPr>
-        <w:t xml:space="preserve">and then we have to change the component </w:t>
-      </w:r>
-      <w:r>
-        <w:rPr>
-          <w:b/>
-          <w:lang w:val="en-GB"/>
-        </w:rPr>
-        <w:t>Interactable Hover Events (Script)</w:t>
-      </w:r>
-      <w:r>
-        <w:rPr>
-          <w:lang w:val="en-GB"/>
-        </w:rPr>
-        <w:t xml:space="preserve">, particularly the parameters of the functions </w:t>
-      </w:r>
-      <w:r>
-        <w:rPr>
-          <w:b/>
-          <w:lang w:val="en-GB"/>
-        </w:rPr>
-        <w:t>On Hand Hover Begin ()</w:t>
-      </w:r>
-      <w:r>
-        <w:rPr>
-          <w:lang w:val="en-GB"/>
-        </w:rPr>
-        <w:t xml:space="preserve"> and </w:t>
-      </w:r>
-      <w:r>
-        <w:rPr>
-          <w:b/>
-          <w:lang w:val="en-GB"/>
-        </w:rPr>
-        <w:t>On Hand Hover End ()</w:t>
-      </w:r>
-      <w:r>
-        <w:rPr>
-          <w:b/>
-          <w:lang w:val="en-GB"/>
-        </w:rPr>
-        <w:t xml:space="preserve">, </w:t>
-      </w:r>
-      <w:r>
-        <w:rPr>
-          <w:lang w:val="en-GB"/>
-        </w:rPr>
         <w:t xml:space="preserve">and more specifically, the parameter </w:t>
       </w:r>
-      <w:proofErr w:type="spellStart"/>
       <w:r>
         <w:rPr>
           <w:b/>
@@ -9567,7 +9481,6 @@
         </w:rPr>
         <w:t>MeshRenderer.material</w:t>
       </w:r>
-      <w:proofErr w:type="spellEnd"/>
       <w:r>
         <w:rPr>
           <w:b/>
@@ -9705,17 +9618,9 @@
         <w:rPr>
           <w:color w:val="0F0D29" w:themeColor="text1"/>
         </w:rPr>
-        <w:t xml:space="preserve">. Spheres </w:t>
-      </w:r>
-      <w:proofErr w:type="spellStart"/>
-      <w:r>
-        <w:rPr>
-          <w:color w:val="0F0D29" w:themeColor="text1"/>
-        </w:rPr>
-        <w:t>colours</w:t>
+        <w:t>. Spheres colours</w:t>
       </w:r>
       <w:bookmarkEnd w:id="36"/>
-      <w:proofErr w:type="spellEnd"/>
     </w:p>
     <w:tbl>
       <w:tblPr>
@@ -9772,14 +9677,7 @@
               <w:rPr>
                 <w:lang w:val="en-GB"/>
               </w:rPr>
-              <w:t xml:space="preserve">On Hand Hover Begin </w:t>
-            </w:r>
-            <w:proofErr w:type="gramStart"/>
-            <w:r>
-              <w:rPr>
-                <w:lang w:val="en-GB"/>
-              </w:rPr>
-              <w:t>(</w:t>
+              <w:t>On Hand Hover Begin (</w:t>
             </w:r>
             <w:r>
               <w:rPr>
@@ -9793,7 +9691,6 @@
               </w:rPr>
               <w:t>)</w:t>
             </w:r>
-            <w:proofErr w:type="gramEnd"/>
           </w:p>
           <w:p>
             <w:pPr>
@@ -9804,14 +9701,12 @@
                 <w:lang w:val="en-GB"/>
               </w:rPr>
             </w:pPr>
-            <w:proofErr w:type="spellStart"/>
             <w:r>
               <w:rPr>
                 <w:lang w:val="en-GB"/>
               </w:rPr>
               <w:t>MeshRenderer.material</w:t>
             </w:r>
-            <w:proofErr w:type="spellEnd"/>
           </w:p>
         </w:tc>
         <w:tc>
@@ -9844,14 +9739,7 @@
               <w:rPr>
                 <w:lang w:val="en-GB"/>
               </w:rPr>
-              <w:t xml:space="preserve"> </w:t>
-            </w:r>
-            <w:proofErr w:type="gramStart"/>
-            <w:r>
-              <w:rPr>
-                <w:lang w:val="en-GB"/>
-              </w:rPr>
-              <w:t>(</w:t>
+              <w:t xml:space="preserve"> (</w:t>
             </w:r>
             <w:r>
               <w:rPr>
@@ -9865,7 +9753,6 @@
               </w:rPr>
               <w:t>)</w:t>
             </w:r>
-            <w:proofErr w:type="gramEnd"/>
           </w:p>
           <w:p>
             <w:pPr>
@@ -9876,14 +9763,12 @@
                 <w:lang w:val="en-GB"/>
               </w:rPr>
             </w:pPr>
-            <w:proofErr w:type="spellStart"/>
             <w:r>
               <w:rPr>
                 <w:lang w:val="en-GB"/>
               </w:rPr>
               <w:t>MeshRenderer.material</w:t>
             </w:r>
-            <w:proofErr w:type="spellEnd"/>
           </w:p>
         </w:tc>
       </w:tr>
@@ -9929,14 +9814,12 @@
                 <w:lang w:val="en-GB"/>
               </w:rPr>
             </w:pPr>
-            <w:proofErr w:type="spellStart"/>
             <w:r>
               <w:rPr>
                 <w:lang w:val="en-GB"/>
               </w:rPr>
               <w:t>ShinyYellow</w:t>
             </w:r>
-            <w:proofErr w:type="spellEnd"/>
           </w:p>
         </w:tc>
         <w:tc>
@@ -9953,14 +9836,12 @@
                 <w:lang w:val="en-GB"/>
               </w:rPr>
             </w:pPr>
-            <w:proofErr w:type="spellStart"/>
             <w:r>
               <w:rPr>
                 <w:lang w:val="en-GB"/>
               </w:rPr>
               <w:t>ShinyWhiteHighlighted</w:t>
             </w:r>
-            <w:proofErr w:type="spellEnd"/>
           </w:p>
         </w:tc>
       </w:tr>
@@ -10003,14 +9884,12 @@
                 <w:lang w:val="en-GB"/>
               </w:rPr>
             </w:pPr>
-            <w:proofErr w:type="spellStart"/>
             <w:r>
               <w:rPr>
                 <w:lang w:val="en-GB"/>
               </w:rPr>
               <w:t>ShinyWhiteHighlighted</w:t>
             </w:r>
-            <w:proofErr w:type="spellEnd"/>
           </w:p>
         </w:tc>
         <w:tc>
@@ -10027,14 +9906,12 @@
                 <w:lang w:val="en-GB"/>
               </w:rPr>
             </w:pPr>
-            <w:proofErr w:type="spellStart"/>
             <w:r>
               <w:rPr>
                 <w:lang w:val="en-GB"/>
               </w:rPr>
               <w:t>ShinyYellow</w:t>
             </w:r>
-            <w:proofErr w:type="spellEnd"/>
           </w:p>
         </w:tc>
       </w:tr>
@@ -10080,14 +9957,12 @@
                 <w:lang w:val="en-GB"/>
               </w:rPr>
             </w:pPr>
-            <w:proofErr w:type="spellStart"/>
             <w:r>
               <w:rPr>
                 <w:lang w:val="en-GB"/>
               </w:rPr>
               <w:t>ShinyWhite</w:t>
             </w:r>
-            <w:proofErr w:type="spellEnd"/>
           </w:p>
         </w:tc>
         <w:tc>
@@ -10104,14 +9979,12 @@
                 <w:lang w:val="en-GB"/>
               </w:rPr>
             </w:pPr>
-            <w:proofErr w:type="spellStart"/>
             <w:r>
               <w:rPr>
                 <w:lang w:val="en-GB"/>
               </w:rPr>
               <w:t>ShinyWhiteHighlighted</w:t>
             </w:r>
-            <w:proofErr w:type="spellEnd"/>
           </w:p>
         </w:tc>
       </w:tr>
@@ -10130,7 +10003,7 @@
           <w:lang w:val="en-GB"/>
         </w:rPr>
       </w:pPr>
-      <w:bookmarkStart w:id="37" w:name="_Toc512360869"/>
+      <w:bookmarkStart w:id="37" w:name="_Toc512411126"/>
       <w:r>
         <w:rPr>
           <w:lang w:val="en-GB"/>
@@ -10152,15 +10025,52 @@
         </w:rPr>
         <w:t xml:space="preserve">Exactly the same as we have done in Step 5, it is necessary to assign to the cubes different colours depending on their state. Assuming that we have already performed Step 4, we are now going to set parameters for states 2 and 3. In order to do so, we need to have selected the GameObject </w:t>
       </w:r>
-      <w:proofErr w:type="spellStart"/>
-      <w:r>
-        <w:rPr>
-          <w:b/>
-          <w:lang w:val="en-GB"/>
-        </w:rPr>
-        <w:t>CubeX</w:t>
-      </w:r>
-      <w:proofErr w:type="spellEnd"/>
+      <w:r>
+        <w:rPr>
+          <w:b/>
+          <w:lang w:val="en-GB"/>
+        </w:rPr>
+        <w:t xml:space="preserve">CubeX, </w:t>
+      </w:r>
+      <w:r>
+        <w:rPr>
+          <w:lang w:val="en-GB"/>
+        </w:rPr>
+        <w:t xml:space="preserve">and then we have to change the component </w:t>
+      </w:r>
+      <w:r>
+        <w:rPr>
+          <w:b/>
+          <w:lang w:val="en-GB"/>
+        </w:rPr>
+        <w:t>Interactable Hover Events (Script)</w:t>
+      </w:r>
+      <w:r>
+        <w:rPr>
+          <w:lang w:val="en-GB"/>
+        </w:rPr>
+        <w:t xml:space="preserve">, particularly the parameters of the functions </w:t>
+      </w:r>
+      <w:r>
+        <w:rPr>
+          <w:b/>
+          <w:lang w:val="en-GB"/>
+        </w:rPr>
+        <w:t>On Hand Hover Begin ()</w:t>
+      </w:r>
+      <w:r>
+        <w:rPr>
+          <w:lang w:val="en-GB"/>
+        </w:rPr>
+        <w:t xml:space="preserve"> and </w:t>
+      </w:r>
+      <w:r>
+        <w:rPr>
+          <w:b/>
+          <w:lang w:val="en-GB"/>
+        </w:rPr>
+        <w:t>On Hand Hover End ()</w:t>
+      </w:r>
       <w:r>
         <w:rPr>
           <w:b/>
@@ -10172,55 +10082,8 @@
         <w:rPr>
           <w:lang w:val="en-GB"/>
         </w:rPr>
-        <w:t xml:space="preserve">and then we have to change the component </w:t>
-      </w:r>
-      <w:r>
-        <w:rPr>
-          <w:b/>
-          <w:lang w:val="en-GB"/>
-        </w:rPr>
-        <w:t>Interactable Hover Events (Script)</w:t>
-      </w:r>
-      <w:r>
-        <w:rPr>
-          <w:lang w:val="en-GB"/>
-        </w:rPr>
-        <w:t xml:space="preserve">, particularly the parameters of the functions </w:t>
-      </w:r>
-      <w:r>
-        <w:rPr>
-          <w:b/>
-          <w:lang w:val="en-GB"/>
-        </w:rPr>
-        <w:t>On Hand Hover Begin ()</w:t>
-      </w:r>
-      <w:r>
-        <w:rPr>
-          <w:lang w:val="en-GB"/>
-        </w:rPr>
-        <w:t xml:space="preserve"> and </w:t>
-      </w:r>
-      <w:r>
-        <w:rPr>
-          <w:b/>
-          <w:lang w:val="en-GB"/>
-        </w:rPr>
-        <w:t>On Hand Hover End ()</w:t>
-      </w:r>
-      <w:r>
-        <w:rPr>
-          <w:b/>
-          <w:lang w:val="en-GB"/>
-        </w:rPr>
-        <w:t xml:space="preserve">, </w:t>
-      </w:r>
-      <w:r>
-        <w:rPr>
-          <w:lang w:val="en-GB"/>
-        </w:rPr>
         <w:t xml:space="preserve">and more specifically, the parameter </w:t>
       </w:r>
-      <w:proofErr w:type="spellStart"/>
       <w:r>
         <w:rPr>
           <w:b/>
@@ -10228,7 +10091,6 @@
         </w:rPr>
         <w:t>MeshRenderer.material</w:t>
       </w:r>
-      <w:proofErr w:type="spellEnd"/>
       <w:r>
         <w:rPr>
           <w:b/>
@@ -10360,17 +10222,9 @@
         <w:rPr>
           <w:color w:val="0F0D29" w:themeColor="text1"/>
         </w:rPr>
-        <w:t xml:space="preserve">. Cubes </w:t>
-      </w:r>
-      <w:proofErr w:type="spellStart"/>
-      <w:r>
-        <w:rPr>
-          <w:color w:val="0F0D29" w:themeColor="text1"/>
-        </w:rPr>
-        <w:t>colours</w:t>
+        <w:t>. Cubes colours</w:t>
       </w:r>
       <w:bookmarkEnd w:id="39"/>
-      <w:proofErr w:type="spellEnd"/>
     </w:p>
     <w:tbl>
       <w:tblPr>
@@ -10427,14 +10281,7 @@
               <w:rPr>
                 <w:lang w:val="en-GB"/>
               </w:rPr>
-              <w:t xml:space="preserve">On Hand Hover Begin </w:t>
-            </w:r>
-            <w:proofErr w:type="gramStart"/>
-            <w:r>
-              <w:rPr>
-                <w:lang w:val="en-GB"/>
-              </w:rPr>
-              <w:t>(</w:t>
+              <w:t>On Hand Hover Begin (</w:t>
             </w:r>
             <w:r>
               <w:rPr>
@@ -10448,7 +10295,6 @@
               </w:rPr>
               <w:t>)</w:t>
             </w:r>
-            <w:proofErr w:type="gramEnd"/>
           </w:p>
           <w:p>
             <w:pPr>
@@ -10459,14 +10305,12 @@
                 <w:lang w:val="en-GB"/>
               </w:rPr>
             </w:pPr>
-            <w:proofErr w:type="spellStart"/>
             <w:r>
               <w:rPr>
                 <w:lang w:val="en-GB"/>
               </w:rPr>
               <w:t>MeshRenderer.material</w:t>
             </w:r>
-            <w:proofErr w:type="spellEnd"/>
           </w:p>
         </w:tc>
         <w:tc>
@@ -10499,14 +10343,7 @@
               <w:rPr>
                 <w:lang w:val="en-GB"/>
               </w:rPr>
-              <w:t xml:space="preserve"> </w:t>
-            </w:r>
-            <w:proofErr w:type="gramStart"/>
-            <w:r>
-              <w:rPr>
-                <w:lang w:val="en-GB"/>
-              </w:rPr>
-              <w:t>(</w:t>
+              <w:t xml:space="preserve"> (</w:t>
             </w:r>
             <w:r>
               <w:rPr>
@@ -10520,7 +10357,6 @@
               </w:rPr>
               <w:t>)</w:t>
             </w:r>
-            <w:proofErr w:type="gramEnd"/>
           </w:p>
           <w:p>
             <w:pPr>
@@ -10531,14 +10367,12 @@
                 <w:lang w:val="en-GB"/>
               </w:rPr>
             </w:pPr>
-            <w:proofErr w:type="spellStart"/>
             <w:r>
               <w:rPr>
                 <w:lang w:val="en-GB"/>
               </w:rPr>
               <w:t>MeshRenderer.material</w:t>
             </w:r>
-            <w:proofErr w:type="spellEnd"/>
           </w:p>
         </w:tc>
       </w:tr>
@@ -10584,14 +10418,12 @@
                 <w:lang w:val="en-GB"/>
               </w:rPr>
             </w:pPr>
-            <w:proofErr w:type="spellStart"/>
             <w:r>
               <w:rPr>
                 <w:lang w:val="en-GB"/>
               </w:rPr>
               <w:t>ShinyWhiteHighlighted</w:t>
             </w:r>
-            <w:proofErr w:type="spellEnd"/>
           </w:p>
         </w:tc>
         <w:tc>
@@ -10608,14 +10440,12 @@
                 <w:lang w:val="en-GB"/>
               </w:rPr>
             </w:pPr>
-            <w:proofErr w:type="spellStart"/>
             <w:r>
               <w:rPr>
                 <w:lang w:val="en-GB"/>
               </w:rPr>
               <w:t>Default_RED</w:t>
             </w:r>
-            <w:proofErr w:type="spellEnd"/>
           </w:p>
         </w:tc>
       </w:tr>
@@ -10658,14 +10488,12 @@
                 <w:lang w:val="en-GB"/>
               </w:rPr>
             </w:pPr>
-            <w:proofErr w:type="spellStart"/>
             <w:r>
               <w:rPr>
                 <w:lang w:val="en-GB"/>
               </w:rPr>
               <w:t>ShinyYellow</w:t>
             </w:r>
-            <w:proofErr w:type="spellEnd"/>
           </w:p>
         </w:tc>
         <w:tc>
@@ -10682,14 +10510,12 @@
                 <w:lang w:val="en-GB"/>
               </w:rPr>
             </w:pPr>
-            <w:proofErr w:type="spellStart"/>
             <w:r>
               <w:rPr>
                 <w:lang w:val="en-GB"/>
               </w:rPr>
               <w:t>ShinyWhite</w:t>
             </w:r>
-            <w:proofErr w:type="spellEnd"/>
           </w:p>
         </w:tc>
       </w:tr>
@@ -10735,14 +10561,12 @@
                 <w:lang w:val="en-GB"/>
               </w:rPr>
             </w:pPr>
-            <w:proofErr w:type="spellStart"/>
             <w:r>
               <w:rPr>
                 <w:lang w:val="en-GB"/>
               </w:rPr>
               <w:t>Default_RED</w:t>
             </w:r>
-            <w:proofErr w:type="spellEnd"/>
           </w:p>
         </w:tc>
         <w:tc>
@@ -10759,14 +10583,12 @@
                 <w:lang w:val="en-GB"/>
               </w:rPr>
             </w:pPr>
-            <w:proofErr w:type="spellStart"/>
             <w:r>
               <w:rPr>
                 <w:lang w:val="en-GB"/>
               </w:rPr>
               <w:t>ShinyYellow</w:t>
             </w:r>
-            <w:proofErr w:type="spellEnd"/>
           </w:p>
         </w:tc>
       </w:tr>
@@ -10809,14 +10631,12 @@
                 <w:lang w:val="en-GB"/>
               </w:rPr>
             </w:pPr>
-            <w:proofErr w:type="spellStart"/>
             <w:r>
               <w:rPr>
                 <w:lang w:val="en-GB"/>
               </w:rPr>
               <w:t>Default_RED</w:t>
             </w:r>
-            <w:proofErr w:type="spellEnd"/>
           </w:p>
         </w:tc>
         <w:tc>
@@ -10833,14 +10653,12 @@
                 <w:lang w:val="en-GB"/>
               </w:rPr>
             </w:pPr>
-            <w:proofErr w:type="spellStart"/>
             <w:r>
               <w:rPr>
                 <w:lang w:val="en-GB"/>
               </w:rPr>
               <w:t>ShinyWhite</w:t>
             </w:r>
-            <w:proofErr w:type="spellEnd"/>
           </w:p>
         </w:tc>
       </w:tr>
@@ -10886,14 +10704,12 @@
                 <w:lang w:val="en-GB"/>
               </w:rPr>
             </w:pPr>
-            <w:proofErr w:type="spellStart"/>
             <w:r>
               <w:rPr>
                 <w:lang w:val="en-GB"/>
               </w:rPr>
               <w:t>ShinyWhite</w:t>
             </w:r>
-            <w:proofErr w:type="spellEnd"/>
           </w:p>
         </w:tc>
         <w:tc>
@@ -10910,14 +10726,12 @@
                 <w:lang w:val="en-GB"/>
               </w:rPr>
             </w:pPr>
-            <w:proofErr w:type="spellStart"/>
             <w:r>
               <w:rPr>
                 <w:lang w:val="en-GB"/>
               </w:rPr>
               <w:t>ShinyWhiteHighlighted</w:t>
             </w:r>
-            <w:proofErr w:type="spellEnd"/>
           </w:p>
         </w:tc>
       </w:tr>
@@ -10937,7 +10751,7 @@
           <w:lang w:val="en-GB"/>
         </w:rPr>
       </w:pPr>
-      <w:bookmarkStart w:id="40" w:name="_Toc512360870"/>
+      <w:bookmarkStart w:id="40" w:name="_Toc512411127"/>
       <w:r>
         <w:rPr>
           <w:lang w:val="en-GB"/>
@@ -11024,28 +10838,12 @@
         </w:rPr>
         <w:t xml:space="preserve">Position.  </w:t>
       </w:r>
-      <w:proofErr w:type="gramStart"/>
-      <w:r>
-        <w:rPr>
-          <w:b/>
-          <w:lang w:val="en-GB"/>
-        </w:rPr>
-        <w:t>X:</w:t>
-      </w:r>
-      <w:r>
-        <w:rPr>
-          <w:b/>
-          <w:lang w:val="en-GB"/>
-        </w:rPr>
-        <w:t>-</w:t>
-      </w:r>
-      <w:proofErr w:type="gramEnd"/>
-      <w:r>
-        <w:rPr>
-          <w:b/>
-          <w:lang w:val="en-GB"/>
-        </w:rPr>
-        <w:t>0.3</w:t>
+      <w:r>
+        <w:rPr>
+          <w:b/>
+          <w:lang w:val="en-GB"/>
+        </w:rPr>
+        <w:t>X:-0.3</w:t>
       </w:r>
       <w:r>
         <w:rPr>
@@ -11233,21 +11031,7 @@
         <w:rPr>
           <w:lang w:val="en-GB"/>
         </w:rPr>
-        <w:t xml:space="preserve">Once we have changed </w:t>
-      </w:r>
-      <w:proofErr w:type="gramStart"/>
-      <w:r>
-        <w:rPr>
-          <w:lang w:val="en-GB"/>
-        </w:rPr>
-        <w:t>this parameters</w:t>
-      </w:r>
-      <w:proofErr w:type="gramEnd"/>
-      <w:r>
-        <w:rPr>
-          <w:lang w:val="en-GB"/>
-        </w:rPr>
-        <w:t xml:space="preserve"> the game should look like when starting it.</w:t>
+        <w:t>Once we have changed this parameters the game should look like when starting it.</w:t>
       </w:r>
     </w:p>
     <w:p>
@@ -11373,44 +11157,14 @@
           <w:lang w:val="en-GB"/>
         </w:rPr>
       </w:pPr>
-      <w:r>
-        <w:rPr>
-          <w:lang w:val="en-GB"/>
-        </w:rPr>
-        <w:t xml:space="preserve">Step </w:t>
-      </w:r>
-      <w:r>
-        <w:rPr>
-          <w:lang w:val="en-GB"/>
-        </w:rPr>
-        <w:t>8</w:t>
-      </w:r>
-      <w:r>
-        <w:rPr>
-          <w:lang w:val="en-GB"/>
-        </w:rPr>
-        <w:t xml:space="preserve">. </w:t>
-      </w:r>
-      <w:r>
-        <w:rPr>
-          <w:lang w:val="en-GB"/>
-        </w:rPr>
-        <w:t xml:space="preserve">Brief explanation about </w:t>
-      </w:r>
-      <w:proofErr w:type="spellStart"/>
-      <w:r>
-        <w:rPr>
-          <w:lang w:val="en-GB"/>
-        </w:rPr>
-        <w:t>PedroCircus.cs</w:t>
-      </w:r>
-      <w:proofErr w:type="spellEnd"/>
-      <w:r>
-        <w:rPr>
-          <w:lang w:val="en-GB"/>
-        </w:rPr>
-        <w:t xml:space="preserve"> script</w:t>
-      </w:r>
+      <w:bookmarkStart w:id="42" w:name="_Toc512411128"/>
+      <w:r>
+        <w:rPr>
+          <w:lang w:val="en-GB"/>
+        </w:rPr>
+        <w:t>Step 8. Brief explanation about PedroCircus.cs script</w:t>
+      </w:r>
+      <w:bookmarkEnd w:id="42"/>
     </w:p>
     <w:p>
       <w:pPr>
@@ -11425,21 +11179,12 @@
         </w:rPr>
         <w:t xml:space="preserve">This file gives the game the functionality to be playable. In order to achieve it, we are going to explain the main concepts. As we have already mentioned, there are two methods in it, </w:t>
       </w:r>
-      <w:proofErr w:type="gramStart"/>
-      <w:r>
-        <w:rPr>
-          <w:b/>
-          <w:lang w:val="en-GB"/>
-        </w:rPr>
-        <w:t>Start(</w:t>
-      </w:r>
-      <w:proofErr w:type="gramEnd"/>
-      <w:r>
-        <w:rPr>
-          <w:b/>
-          <w:lang w:val="en-GB"/>
-        </w:rPr>
-        <w:t>)</w:t>
+      <w:r>
+        <w:rPr>
+          <w:b/>
+          <w:lang w:val="en-GB"/>
+        </w:rPr>
+        <w:t>Start()</w:t>
       </w:r>
       <w:r>
         <w:rPr>
@@ -11535,7 +11280,6 @@
           <w:szCs w:val="18"/>
         </w:rPr>
       </w:pPr>
-      <w:proofErr w:type="gramStart"/>
       <w:r>
         <w:rPr>
           <w:rStyle w:val="keyword2"/>
@@ -11553,40 +11297,7 @@
           <w:szCs w:val="18"/>
           <w:bdr w:val="none" w:sz="0" w:space="0" w:color="auto" w:frame="1"/>
         </w:rPr>
-        <w:t>  string</w:t>
-      </w:r>
-      <w:proofErr w:type="gramEnd"/>
-      <w:r>
-        <w:rPr>
-          <w:rFonts w:ascii="Consolas" w:eastAsia="Times New Roman" w:hAnsi="Consolas" w:cs="Consolas"/>
-          <w:color w:val="000000"/>
-          <w:sz w:val="18"/>
-          <w:szCs w:val="18"/>
-          <w:bdr w:val="none" w:sz="0" w:space="0" w:color="auto" w:frame="1"/>
-        </w:rPr>
-        <w:t>  </w:t>
-      </w:r>
-      <w:proofErr w:type="spellStart"/>
-      <w:r>
-        <w:rPr>
-          <w:rFonts w:ascii="Consolas" w:eastAsia="Times New Roman" w:hAnsi="Consolas" w:cs="Consolas"/>
-          <w:color w:val="000000"/>
-          <w:sz w:val="18"/>
-          <w:szCs w:val="18"/>
-          <w:bdr w:val="none" w:sz="0" w:space="0" w:color="auto" w:frame="1"/>
-        </w:rPr>
-        <w:t>myName</w:t>
-      </w:r>
-      <w:proofErr w:type="spellEnd"/>
-      <w:r>
-        <w:rPr>
-          <w:rFonts w:ascii="Consolas" w:eastAsia="Times New Roman" w:hAnsi="Consolas" w:cs="Consolas"/>
-          <w:color w:val="000000"/>
-          <w:sz w:val="18"/>
-          <w:szCs w:val="18"/>
-          <w:bdr w:val="none" w:sz="0" w:space="0" w:color="auto" w:frame="1"/>
-        </w:rPr>
-        <w:t>;</w:t>
+        <w:t>  string  myName;</w:t>
       </w:r>
     </w:p>
     <w:p>
@@ -11610,7 +11321,6 @@
           <w:szCs w:val="18"/>
         </w:rPr>
       </w:pPr>
-      <w:proofErr w:type="gramStart"/>
       <w:r>
         <w:rPr>
           <w:rFonts w:ascii="Consolas" w:eastAsia="Times New Roman" w:hAnsi="Consolas" w:cs="Consolas"/>
@@ -11619,96 +11329,7 @@
           <w:szCs w:val="18"/>
           <w:bdr w:val="none" w:sz="0" w:space="0" w:color="auto" w:frame="1"/>
         </w:rPr>
-        <w:t>GameObject  </w:t>
-      </w:r>
-      <w:proofErr w:type="spellStart"/>
-      <w:r>
-        <w:rPr>
-          <w:rFonts w:ascii="Consolas" w:eastAsia="Times New Roman" w:hAnsi="Consolas" w:cs="Consolas"/>
-          <w:color w:val="000000"/>
-          <w:sz w:val="18"/>
-          <w:szCs w:val="18"/>
-          <w:bdr w:val="none" w:sz="0" w:space="0" w:color="auto" w:frame="1"/>
-        </w:rPr>
-        <w:t>blueP</w:t>
-      </w:r>
-      <w:proofErr w:type="spellEnd"/>
-      <w:proofErr w:type="gramEnd"/>
-      <w:r>
-        <w:rPr>
-          <w:rFonts w:ascii="Consolas" w:eastAsia="Times New Roman" w:hAnsi="Consolas" w:cs="Consolas"/>
-          <w:color w:val="000000"/>
-          <w:sz w:val="18"/>
-          <w:szCs w:val="18"/>
-          <w:bdr w:val="none" w:sz="0" w:space="0" w:color="auto" w:frame="1"/>
-        </w:rPr>
-        <w:t>,  </w:t>
-      </w:r>
-      <w:proofErr w:type="spellStart"/>
-      <w:r>
-        <w:rPr>
-          <w:rFonts w:ascii="Consolas" w:eastAsia="Times New Roman" w:hAnsi="Consolas" w:cs="Consolas"/>
-          <w:color w:val="000000"/>
-          <w:sz w:val="18"/>
-          <w:szCs w:val="18"/>
-          <w:bdr w:val="none" w:sz="0" w:space="0" w:color="auto" w:frame="1"/>
-        </w:rPr>
-        <w:t>whiteP</w:t>
-      </w:r>
-      <w:proofErr w:type="spellEnd"/>
-      <w:r>
-        <w:rPr>
-          <w:rFonts w:ascii="Consolas" w:eastAsia="Times New Roman" w:hAnsi="Consolas" w:cs="Consolas"/>
-          <w:color w:val="000000"/>
-          <w:sz w:val="18"/>
-          <w:szCs w:val="18"/>
-          <w:bdr w:val="none" w:sz="0" w:space="0" w:color="auto" w:frame="1"/>
-        </w:rPr>
-        <w:t>,  </w:t>
-      </w:r>
-      <w:proofErr w:type="spellStart"/>
-      <w:r>
-        <w:rPr>
-          <w:rFonts w:ascii="Consolas" w:eastAsia="Times New Roman" w:hAnsi="Consolas" w:cs="Consolas"/>
-          <w:color w:val="000000"/>
-          <w:sz w:val="18"/>
-          <w:szCs w:val="18"/>
-          <w:bdr w:val="none" w:sz="0" w:space="0" w:color="auto" w:frame="1"/>
-        </w:rPr>
-        <w:t>redP</w:t>
-      </w:r>
-      <w:proofErr w:type="spellEnd"/>
-      <w:r>
-        <w:rPr>
-          <w:rFonts w:ascii="Consolas" w:eastAsia="Times New Roman" w:hAnsi="Consolas" w:cs="Consolas"/>
-          <w:color w:val="000000"/>
-          <w:sz w:val="18"/>
-          <w:szCs w:val="18"/>
-          <w:bdr w:val="none" w:sz="0" w:space="0" w:color="auto" w:frame="1"/>
-        </w:rPr>
-        <w:t>,  </w:t>
-      </w:r>
-      <w:proofErr w:type="spellStart"/>
-      <w:r>
-        <w:rPr>
-          <w:rFonts w:ascii="Consolas" w:eastAsia="Times New Roman" w:hAnsi="Consolas" w:cs="Consolas"/>
-          <w:color w:val="000000"/>
-          <w:sz w:val="18"/>
-          <w:szCs w:val="18"/>
-          <w:bdr w:val="none" w:sz="0" w:space="0" w:color="auto" w:frame="1"/>
-        </w:rPr>
-        <w:t>yellowP</w:t>
-      </w:r>
-      <w:proofErr w:type="spellEnd"/>
-      <w:r>
-        <w:rPr>
-          <w:rFonts w:ascii="Consolas" w:eastAsia="Times New Roman" w:hAnsi="Consolas" w:cs="Consolas"/>
-          <w:color w:val="000000"/>
-          <w:sz w:val="18"/>
-          <w:szCs w:val="18"/>
-          <w:bdr w:val="none" w:sz="0" w:space="0" w:color="auto" w:frame="1"/>
-        </w:rPr>
-        <w:t>;</w:t>
+        <w:t>GameObject  blueP,  whiteP,  redP,  yellowP;</w:t>
       </w:r>
     </w:p>
     <w:p>
@@ -11732,7 +11353,6 @@
           <w:szCs w:val="18"/>
         </w:rPr>
       </w:pPr>
-      <w:proofErr w:type="gramStart"/>
       <w:r>
         <w:rPr>
           <w:rFonts w:ascii="Consolas" w:eastAsia="Times New Roman" w:hAnsi="Consolas" w:cs="Consolas"/>
@@ -11741,18 +11361,7 @@
           <w:szCs w:val="18"/>
           <w:bdr w:val="none" w:sz="0" w:space="0" w:color="auto" w:frame="1"/>
         </w:rPr>
-        <w:t>GameObject  sphere</w:t>
-      </w:r>
-      <w:proofErr w:type="gramEnd"/>
-      <w:r>
-        <w:rPr>
-          <w:rFonts w:ascii="Consolas" w:eastAsia="Times New Roman" w:hAnsi="Consolas" w:cs="Consolas"/>
-          <w:color w:val="000000"/>
-          <w:sz w:val="18"/>
-          <w:szCs w:val="18"/>
-          <w:bdr w:val="none" w:sz="0" w:space="0" w:color="auto" w:frame="1"/>
-        </w:rPr>
-        <w:t>1,  sphere2,  sphere3;</w:t>
+        <w:t>GameObject  sphere1,  sphere2,  sphere3;</w:t>
       </w:r>
     </w:p>
     <w:p>
@@ -11776,7 +11385,6 @@
           <w:szCs w:val="18"/>
         </w:rPr>
       </w:pPr>
-      <w:proofErr w:type="gramStart"/>
       <w:r>
         <w:rPr>
           <w:rFonts w:ascii="Consolas" w:eastAsia="Times New Roman" w:hAnsi="Consolas" w:cs="Consolas"/>
@@ -11785,18 +11393,7 @@
           <w:szCs w:val="18"/>
           <w:bdr w:val="none" w:sz="0" w:space="0" w:color="auto" w:frame="1"/>
         </w:rPr>
-        <w:t>GameObject  cube</w:t>
-      </w:r>
-      <w:proofErr w:type="gramEnd"/>
-      <w:r>
-        <w:rPr>
-          <w:rFonts w:ascii="Consolas" w:eastAsia="Times New Roman" w:hAnsi="Consolas" w:cs="Consolas"/>
-          <w:color w:val="000000"/>
-          <w:sz w:val="18"/>
-          <w:szCs w:val="18"/>
-          <w:bdr w:val="none" w:sz="0" w:space="0" w:color="auto" w:frame="1"/>
-        </w:rPr>
-        <w:t>1,  cube2,  cube3,  cube4,  cube5;</w:t>
+        <w:t>GameObject  cube1,  cube2,  cube3,  cube4,  cube5;</w:t>
       </w:r>
     </w:p>
     <w:p>
@@ -11820,7 +11417,6 @@
           <w:szCs w:val="18"/>
         </w:rPr>
       </w:pPr>
-      <w:proofErr w:type="gramStart"/>
       <w:r>
         <w:rPr>
           <w:rFonts w:ascii="Consolas" w:eastAsia="Times New Roman" w:hAnsi="Consolas" w:cs="Consolas"/>
@@ -11829,18 +11425,7 @@
           <w:szCs w:val="18"/>
           <w:bdr w:val="none" w:sz="0" w:space="0" w:color="auto" w:frame="1"/>
         </w:rPr>
-        <w:t>GameObject  circus</w:t>
-      </w:r>
-      <w:proofErr w:type="gramEnd"/>
-      <w:r>
-        <w:rPr>
-          <w:rFonts w:ascii="Consolas" w:eastAsia="Times New Roman" w:hAnsi="Consolas" w:cs="Consolas"/>
-          <w:color w:val="000000"/>
-          <w:sz w:val="18"/>
-          <w:szCs w:val="18"/>
-          <w:bdr w:val="none" w:sz="0" w:space="0" w:color="auto" w:frame="1"/>
-        </w:rPr>
-        <w:t>;</w:t>
+        <w:t>GameObject  circus;</w:t>
       </w:r>
     </w:p>
     <w:p>
@@ -11864,7 +11449,6 @@
           <w:szCs w:val="18"/>
         </w:rPr>
       </w:pPr>
-      <w:proofErr w:type="gramStart"/>
       <w:r>
         <w:rPr>
           <w:rFonts w:ascii="Consolas" w:eastAsia="Times New Roman" w:hAnsi="Consolas" w:cs="Consolas"/>
@@ -11873,18 +11457,7 @@
           <w:szCs w:val="18"/>
           <w:bdr w:val="none" w:sz="0" w:space="0" w:color="auto" w:frame="1"/>
         </w:rPr>
-        <w:t>bool  yellow</w:t>
-      </w:r>
-      <w:proofErr w:type="gramEnd"/>
-      <w:r>
-        <w:rPr>
-          <w:rFonts w:ascii="Consolas" w:eastAsia="Times New Roman" w:hAnsi="Consolas" w:cs="Consolas"/>
-          <w:color w:val="000000"/>
-          <w:sz w:val="18"/>
-          <w:szCs w:val="18"/>
-          <w:bdr w:val="none" w:sz="0" w:space="0" w:color="auto" w:frame="1"/>
-        </w:rPr>
-        <w:t>  =  </w:t>
+        <w:t>bool  yellow  =  </w:t>
       </w:r>
       <w:r>
         <w:rPr>
@@ -11927,7 +11500,6 @@
           <w:szCs w:val="18"/>
         </w:rPr>
       </w:pPr>
-      <w:proofErr w:type="gramStart"/>
       <w:r>
         <w:rPr>
           <w:rFonts w:ascii="Consolas" w:eastAsia="Times New Roman" w:hAnsi="Consolas" w:cs="Consolas"/>
@@ -11936,18 +11508,7 @@
           <w:szCs w:val="18"/>
           <w:bdr w:val="none" w:sz="0" w:space="0" w:color="auto" w:frame="1"/>
         </w:rPr>
-        <w:t>bool  blue</w:t>
-      </w:r>
-      <w:proofErr w:type="gramEnd"/>
-      <w:r>
-        <w:rPr>
-          <w:rFonts w:ascii="Consolas" w:eastAsia="Times New Roman" w:hAnsi="Consolas" w:cs="Consolas"/>
-          <w:color w:val="000000"/>
-          <w:sz w:val="18"/>
-          <w:szCs w:val="18"/>
-          <w:bdr w:val="none" w:sz="0" w:space="0" w:color="auto" w:frame="1"/>
-        </w:rPr>
-        <w:t>  =  </w:t>
+        <w:t>bool  blue  =  </w:t>
       </w:r>
       <w:r>
         <w:rPr>
@@ -11990,7 +11551,6 @@
           <w:szCs w:val="18"/>
         </w:rPr>
       </w:pPr>
-      <w:proofErr w:type="gramStart"/>
       <w:r>
         <w:rPr>
           <w:rFonts w:ascii="Consolas" w:eastAsia="Times New Roman" w:hAnsi="Consolas" w:cs="Consolas"/>
@@ -11999,18 +11559,7 @@
           <w:szCs w:val="18"/>
           <w:bdr w:val="none" w:sz="0" w:space="0" w:color="auto" w:frame="1"/>
         </w:rPr>
-        <w:t>bool  red</w:t>
-      </w:r>
-      <w:proofErr w:type="gramEnd"/>
-      <w:r>
-        <w:rPr>
-          <w:rFonts w:ascii="Consolas" w:eastAsia="Times New Roman" w:hAnsi="Consolas" w:cs="Consolas"/>
-          <w:color w:val="000000"/>
-          <w:sz w:val="18"/>
-          <w:szCs w:val="18"/>
-          <w:bdr w:val="none" w:sz="0" w:space="0" w:color="auto" w:frame="1"/>
-        </w:rPr>
-        <w:t>  =  </w:t>
+        <w:t>bool  red  =  </w:t>
       </w:r>
       <w:r>
         <w:rPr>
@@ -12053,7 +11602,6 @@
           <w:szCs w:val="18"/>
         </w:rPr>
       </w:pPr>
-      <w:proofErr w:type="gramStart"/>
       <w:r>
         <w:rPr>
           <w:rFonts w:ascii="Consolas" w:eastAsia="Times New Roman" w:hAnsi="Consolas" w:cs="Consolas"/>
@@ -12062,9 +11610,17 @@
           <w:szCs w:val="18"/>
           <w:bdr w:val="none" w:sz="0" w:space="0" w:color="auto" w:frame="1"/>
         </w:rPr>
-        <w:t>bool  white</w:t>
-      </w:r>
-      <w:proofErr w:type="gramEnd"/>
+        <w:t>bool  white  =  </w:t>
+      </w:r>
+      <w:r>
+        <w:rPr>
+          <w:rStyle w:val="keyword2"/>
+          <w:rFonts w:ascii="Consolas" w:eastAsia="Times New Roman" w:hAnsi="Consolas" w:cs="Consolas"/>
+          <w:sz w:val="18"/>
+          <w:szCs w:val="18"/>
+        </w:rPr>
+        <w:t>false</w:t>
+      </w:r>
       <w:r>
         <w:rPr>
           <w:rFonts w:ascii="Consolas" w:eastAsia="Times New Roman" w:hAnsi="Consolas" w:cs="Consolas"/>
@@ -12073,25 +11629,6 @@
           <w:szCs w:val="18"/>
           <w:bdr w:val="none" w:sz="0" w:space="0" w:color="auto" w:frame="1"/>
         </w:rPr>
-        <w:t>  =  </w:t>
-      </w:r>
-      <w:r>
-        <w:rPr>
-          <w:rStyle w:val="keyword2"/>
-          <w:rFonts w:ascii="Consolas" w:eastAsia="Times New Roman" w:hAnsi="Consolas" w:cs="Consolas"/>
-          <w:sz w:val="18"/>
-          <w:szCs w:val="18"/>
-        </w:rPr>
-        <w:t>false</w:t>
-      </w:r>
-      <w:r>
-        <w:rPr>
-          <w:rFonts w:ascii="Consolas" w:eastAsia="Times New Roman" w:hAnsi="Consolas" w:cs="Consolas"/>
-          <w:color w:val="000000"/>
-          <w:sz w:val="18"/>
-          <w:szCs w:val="18"/>
-          <w:bdr w:val="none" w:sz="0" w:space="0" w:color="auto" w:frame="1"/>
-        </w:rPr>
         <w:t>;  </w:t>
       </w:r>
     </w:p>
@@ -12122,7 +11659,6 @@
         </w:rPr>
         <w:t xml:space="preserve"> Then, there is the </w:t>
       </w:r>
-      <w:proofErr w:type="gramStart"/>
       <w:r>
         <w:rPr>
           <w:b/>
@@ -12144,7 +11680,6 @@
         </w:rPr>
         <w:t>)</w:t>
       </w:r>
-      <w:proofErr w:type="gramEnd"/>
       <w:r>
         <w:rPr>
           <w:lang w:val="en-GB"/>
@@ -12239,29 +11774,7 @@
           <w:szCs w:val="18"/>
           <w:bdr w:val="none" w:sz="0" w:space="0" w:color="auto" w:frame="1"/>
         </w:rPr>
-        <w:t> </w:t>
-      </w:r>
-      <w:proofErr w:type="gramStart"/>
-      <w:r>
-        <w:rPr>
-          <w:rFonts w:ascii="Consolas" w:eastAsia="Times New Roman" w:hAnsi="Consolas" w:cs="Consolas"/>
-          <w:color w:val="000000"/>
-          <w:sz w:val="18"/>
-          <w:szCs w:val="18"/>
-          <w:bdr w:val="none" w:sz="0" w:space="0" w:color="auto" w:frame="1"/>
-        </w:rPr>
-        <w:t>Start(</w:t>
-      </w:r>
-      <w:proofErr w:type="gramEnd"/>
-      <w:r>
-        <w:rPr>
-          <w:rFonts w:ascii="Consolas" w:eastAsia="Times New Roman" w:hAnsi="Consolas" w:cs="Consolas"/>
-          <w:color w:val="000000"/>
-          <w:sz w:val="18"/>
-          <w:szCs w:val="18"/>
-          <w:bdr w:val="none" w:sz="0" w:space="0" w:color="auto" w:frame="1"/>
-        </w:rPr>
-        <w:t>) {  </w:t>
+        <w:t> Start() {  </w:t>
       </w:r>
     </w:p>
     <w:p>
@@ -12293,9 +11806,17 @@
           <w:szCs w:val="18"/>
           <w:bdr w:val="none" w:sz="0" w:space="0" w:color="auto" w:frame="1"/>
         </w:rPr>
-        <w:t>    </w:t>
-      </w:r>
-      <w:proofErr w:type="spellStart"/>
+        <w:t>    Debug.Log(</w:t>
+      </w:r>
+      <w:r>
+        <w:rPr>
+          <w:rStyle w:val="string2"/>
+          <w:rFonts w:ascii="Consolas" w:eastAsia="Times New Roman" w:hAnsi="Consolas" w:cs="Consolas"/>
+          <w:sz w:val="18"/>
+          <w:szCs w:val="18"/>
+        </w:rPr>
+        <w:t>"I am alive! and my creator is "</w:t>
+      </w:r>
       <w:r>
         <w:rPr>
           <w:rFonts w:ascii="Consolas" w:eastAsia="Times New Roman" w:hAnsi="Consolas" w:cs="Consolas"/>
@@ -12304,59 +11825,7 @@
           <w:szCs w:val="18"/>
           <w:bdr w:val="none" w:sz="0" w:space="0" w:color="auto" w:frame="1"/>
         </w:rPr>
-        <w:t>Debug.Log</w:t>
-      </w:r>
-      <w:proofErr w:type="spellEnd"/>
-      <w:r>
-        <w:rPr>
-          <w:rFonts w:ascii="Consolas" w:eastAsia="Times New Roman" w:hAnsi="Consolas" w:cs="Consolas"/>
-          <w:color w:val="000000"/>
-          <w:sz w:val="18"/>
-          <w:szCs w:val="18"/>
-          <w:bdr w:val="none" w:sz="0" w:space="0" w:color="auto" w:frame="1"/>
-        </w:rPr>
-        <w:t>(</w:t>
-      </w:r>
-      <w:r>
-        <w:rPr>
-          <w:rStyle w:val="string2"/>
-          <w:rFonts w:ascii="Consolas" w:eastAsia="Times New Roman" w:hAnsi="Consolas" w:cs="Consolas"/>
-          <w:sz w:val="18"/>
-          <w:szCs w:val="18"/>
-        </w:rPr>
-        <w:t>"I am alive! and my creator is "</w:t>
-      </w:r>
-      <w:r>
-        <w:rPr>
-          <w:rFonts w:ascii="Consolas" w:eastAsia="Times New Roman" w:hAnsi="Consolas" w:cs="Consolas"/>
-          <w:color w:val="000000"/>
-          <w:sz w:val="18"/>
-          <w:szCs w:val="18"/>
-          <w:bdr w:val="none" w:sz="0" w:space="0" w:color="auto" w:frame="1"/>
-        </w:rPr>
-        <w:t> + </w:t>
-      </w:r>
-      <w:proofErr w:type="spellStart"/>
-      <w:r>
-        <w:rPr>
-          <w:rFonts w:ascii="Consolas" w:eastAsia="Times New Roman" w:hAnsi="Consolas" w:cs="Consolas"/>
-          <w:color w:val="000000"/>
-          <w:sz w:val="18"/>
-          <w:szCs w:val="18"/>
-          <w:bdr w:val="none" w:sz="0" w:space="0" w:color="auto" w:frame="1"/>
-        </w:rPr>
-        <w:t>myName</w:t>
-      </w:r>
-      <w:proofErr w:type="spellEnd"/>
-      <w:r>
-        <w:rPr>
-          <w:rFonts w:ascii="Consolas" w:eastAsia="Times New Roman" w:hAnsi="Consolas" w:cs="Consolas"/>
-          <w:color w:val="000000"/>
-          <w:sz w:val="18"/>
-          <w:szCs w:val="18"/>
-          <w:bdr w:val="none" w:sz="0" w:space="0" w:color="auto" w:frame="1"/>
-        </w:rPr>
-        <w:t>);  </w:t>
+        <w:t> + myName);  </w:t>
       </w:r>
     </w:p>
     <w:p>
@@ -12388,29 +11857,7 @@
           <w:szCs w:val="18"/>
           <w:bdr w:val="none" w:sz="0" w:space="0" w:color="auto" w:frame="1"/>
         </w:rPr>
-        <w:t>    sphere1 = </w:t>
-      </w:r>
-      <w:proofErr w:type="spellStart"/>
-      <w:r>
-        <w:rPr>
-          <w:rFonts w:ascii="Consolas" w:eastAsia="Times New Roman" w:hAnsi="Consolas" w:cs="Consolas"/>
-          <w:color w:val="000000"/>
-          <w:sz w:val="18"/>
-          <w:szCs w:val="18"/>
-          <w:bdr w:val="none" w:sz="0" w:space="0" w:color="auto" w:frame="1"/>
-        </w:rPr>
-        <w:t>GameObject.Find</w:t>
-      </w:r>
-      <w:proofErr w:type="spellEnd"/>
-      <w:r>
-        <w:rPr>
-          <w:rFonts w:ascii="Consolas" w:eastAsia="Times New Roman" w:hAnsi="Consolas" w:cs="Consolas"/>
-          <w:color w:val="000000"/>
-          <w:sz w:val="18"/>
-          <w:szCs w:val="18"/>
-          <w:bdr w:val="none" w:sz="0" w:space="0" w:color="auto" w:frame="1"/>
-        </w:rPr>
-        <w:t>(</w:t>
+        <w:t>    sphere1 = GameObject.Find(</w:t>
       </w:r>
       <w:r>
         <w:rPr>
@@ -12461,29 +11908,7 @@
           <w:szCs w:val="18"/>
           <w:bdr w:val="none" w:sz="0" w:space="0" w:color="auto" w:frame="1"/>
         </w:rPr>
-        <w:t>    sphere2 = </w:t>
-      </w:r>
-      <w:proofErr w:type="spellStart"/>
-      <w:r>
-        <w:rPr>
-          <w:rFonts w:ascii="Consolas" w:eastAsia="Times New Roman" w:hAnsi="Consolas" w:cs="Consolas"/>
-          <w:color w:val="000000"/>
-          <w:sz w:val="18"/>
-          <w:szCs w:val="18"/>
-          <w:bdr w:val="none" w:sz="0" w:space="0" w:color="auto" w:frame="1"/>
-        </w:rPr>
-        <w:t>GameObject.Find</w:t>
-      </w:r>
-      <w:proofErr w:type="spellEnd"/>
-      <w:r>
-        <w:rPr>
-          <w:rFonts w:ascii="Consolas" w:eastAsia="Times New Roman" w:hAnsi="Consolas" w:cs="Consolas"/>
-          <w:color w:val="000000"/>
-          <w:sz w:val="18"/>
-          <w:szCs w:val="18"/>
-          <w:bdr w:val="none" w:sz="0" w:space="0" w:color="auto" w:frame="1"/>
-        </w:rPr>
-        <w:t>(</w:t>
+        <w:t>    sphere2 = GameObject.Find(</w:t>
       </w:r>
       <w:r>
         <w:rPr>
@@ -12534,29 +11959,7 @@
           <w:szCs w:val="18"/>
           <w:bdr w:val="none" w:sz="0" w:space="0" w:color="auto" w:frame="1"/>
         </w:rPr>
-        <w:t>    sphere3 = </w:t>
-      </w:r>
-      <w:proofErr w:type="spellStart"/>
-      <w:r>
-        <w:rPr>
-          <w:rFonts w:ascii="Consolas" w:eastAsia="Times New Roman" w:hAnsi="Consolas" w:cs="Consolas"/>
-          <w:color w:val="000000"/>
-          <w:sz w:val="18"/>
-          <w:szCs w:val="18"/>
-          <w:bdr w:val="none" w:sz="0" w:space="0" w:color="auto" w:frame="1"/>
-        </w:rPr>
-        <w:t>GameObject.Find</w:t>
-      </w:r>
-      <w:proofErr w:type="spellEnd"/>
-      <w:r>
-        <w:rPr>
-          <w:rFonts w:ascii="Consolas" w:eastAsia="Times New Roman" w:hAnsi="Consolas" w:cs="Consolas"/>
-          <w:color w:val="000000"/>
-          <w:sz w:val="18"/>
-          <w:szCs w:val="18"/>
-          <w:bdr w:val="none" w:sz="0" w:space="0" w:color="auto" w:frame="1"/>
-        </w:rPr>
-        <w:t>(</w:t>
+        <w:t>    sphere3 = GameObject.Find(</w:t>
       </w:r>
       <w:r>
         <w:rPr>
@@ -12607,29 +12010,7 @@
           <w:szCs w:val="18"/>
           <w:bdr w:val="none" w:sz="0" w:space="0" w:color="auto" w:frame="1"/>
         </w:rPr>
-        <w:t>    cube1 = </w:t>
-      </w:r>
-      <w:proofErr w:type="spellStart"/>
-      <w:r>
-        <w:rPr>
-          <w:rFonts w:ascii="Consolas" w:eastAsia="Times New Roman" w:hAnsi="Consolas" w:cs="Consolas"/>
-          <w:color w:val="000000"/>
-          <w:sz w:val="18"/>
-          <w:szCs w:val="18"/>
-          <w:bdr w:val="none" w:sz="0" w:space="0" w:color="auto" w:frame="1"/>
-        </w:rPr>
-        <w:t>GameObject.Find</w:t>
-      </w:r>
-      <w:proofErr w:type="spellEnd"/>
-      <w:r>
-        <w:rPr>
-          <w:rFonts w:ascii="Consolas" w:eastAsia="Times New Roman" w:hAnsi="Consolas" w:cs="Consolas"/>
-          <w:color w:val="000000"/>
-          <w:sz w:val="18"/>
-          <w:szCs w:val="18"/>
-          <w:bdr w:val="none" w:sz="0" w:space="0" w:color="auto" w:frame="1"/>
-        </w:rPr>
-        <w:t>(</w:t>
+        <w:t>    cube1 = GameObject.Find(</w:t>
       </w:r>
       <w:r>
         <w:rPr>
@@ -12680,29 +12061,7 @@
           <w:szCs w:val="18"/>
           <w:bdr w:val="none" w:sz="0" w:space="0" w:color="auto" w:frame="1"/>
         </w:rPr>
-        <w:t>    cube2 = </w:t>
-      </w:r>
-      <w:proofErr w:type="spellStart"/>
-      <w:r>
-        <w:rPr>
-          <w:rFonts w:ascii="Consolas" w:eastAsia="Times New Roman" w:hAnsi="Consolas" w:cs="Consolas"/>
-          <w:color w:val="000000"/>
-          <w:sz w:val="18"/>
-          <w:szCs w:val="18"/>
-          <w:bdr w:val="none" w:sz="0" w:space="0" w:color="auto" w:frame="1"/>
-        </w:rPr>
-        <w:t>GameObject.Find</w:t>
-      </w:r>
-      <w:proofErr w:type="spellEnd"/>
-      <w:r>
-        <w:rPr>
-          <w:rFonts w:ascii="Consolas" w:eastAsia="Times New Roman" w:hAnsi="Consolas" w:cs="Consolas"/>
-          <w:color w:val="000000"/>
-          <w:sz w:val="18"/>
-          <w:szCs w:val="18"/>
-          <w:bdr w:val="none" w:sz="0" w:space="0" w:color="auto" w:frame="1"/>
-        </w:rPr>
-        <w:t>(</w:t>
+        <w:t>    cube2 = GameObject.Find(</w:t>
       </w:r>
       <w:r>
         <w:rPr>
@@ -12753,29 +12112,7 @@
           <w:szCs w:val="18"/>
           <w:bdr w:val="none" w:sz="0" w:space="0" w:color="auto" w:frame="1"/>
         </w:rPr>
-        <w:t>    cube3 = </w:t>
-      </w:r>
-      <w:proofErr w:type="spellStart"/>
-      <w:r>
-        <w:rPr>
-          <w:rFonts w:ascii="Consolas" w:eastAsia="Times New Roman" w:hAnsi="Consolas" w:cs="Consolas"/>
-          <w:color w:val="000000"/>
-          <w:sz w:val="18"/>
-          <w:szCs w:val="18"/>
-          <w:bdr w:val="none" w:sz="0" w:space="0" w:color="auto" w:frame="1"/>
-        </w:rPr>
-        <w:t>GameObject.Find</w:t>
-      </w:r>
-      <w:proofErr w:type="spellEnd"/>
-      <w:r>
-        <w:rPr>
-          <w:rFonts w:ascii="Consolas" w:eastAsia="Times New Roman" w:hAnsi="Consolas" w:cs="Consolas"/>
-          <w:color w:val="000000"/>
-          <w:sz w:val="18"/>
-          <w:szCs w:val="18"/>
-          <w:bdr w:val="none" w:sz="0" w:space="0" w:color="auto" w:frame="1"/>
-        </w:rPr>
-        <w:t>(</w:t>
+        <w:t>    cube3 = GameObject.Find(</w:t>
       </w:r>
       <w:r>
         <w:rPr>
@@ -12826,29 +12163,7 @@
           <w:szCs w:val="18"/>
           <w:bdr w:val="none" w:sz="0" w:space="0" w:color="auto" w:frame="1"/>
         </w:rPr>
-        <w:t>    cube4 = </w:t>
-      </w:r>
-      <w:proofErr w:type="spellStart"/>
-      <w:r>
-        <w:rPr>
-          <w:rFonts w:ascii="Consolas" w:eastAsia="Times New Roman" w:hAnsi="Consolas" w:cs="Consolas"/>
-          <w:color w:val="000000"/>
-          <w:sz w:val="18"/>
-          <w:szCs w:val="18"/>
-          <w:bdr w:val="none" w:sz="0" w:space="0" w:color="auto" w:frame="1"/>
-        </w:rPr>
-        <w:t>GameObject.Find</w:t>
-      </w:r>
-      <w:proofErr w:type="spellEnd"/>
-      <w:r>
-        <w:rPr>
-          <w:rFonts w:ascii="Consolas" w:eastAsia="Times New Roman" w:hAnsi="Consolas" w:cs="Consolas"/>
-          <w:color w:val="000000"/>
-          <w:sz w:val="18"/>
-          <w:szCs w:val="18"/>
-          <w:bdr w:val="none" w:sz="0" w:space="0" w:color="auto" w:frame="1"/>
-        </w:rPr>
-        <w:t>(</w:t>
+        <w:t>    cube4 = GameObject.Find(</w:t>
       </w:r>
       <w:r>
         <w:rPr>
@@ -12899,29 +12214,7 @@
           <w:szCs w:val="18"/>
           <w:bdr w:val="none" w:sz="0" w:space="0" w:color="auto" w:frame="1"/>
         </w:rPr>
-        <w:t>    cube5 = </w:t>
-      </w:r>
-      <w:proofErr w:type="spellStart"/>
-      <w:r>
-        <w:rPr>
-          <w:rFonts w:ascii="Consolas" w:eastAsia="Times New Roman" w:hAnsi="Consolas" w:cs="Consolas"/>
-          <w:color w:val="000000"/>
-          <w:sz w:val="18"/>
-          <w:szCs w:val="18"/>
-          <w:bdr w:val="none" w:sz="0" w:space="0" w:color="auto" w:frame="1"/>
-        </w:rPr>
-        <w:t>GameObject.Find</w:t>
-      </w:r>
-      <w:proofErr w:type="spellEnd"/>
-      <w:r>
-        <w:rPr>
-          <w:rFonts w:ascii="Consolas" w:eastAsia="Times New Roman" w:hAnsi="Consolas" w:cs="Consolas"/>
-          <w:color w:val="000000"/>
-          <w:sz w:val="18"/>
-          <w:szCs w:val="18"/>
-          <w:bdr w:val="none" w:sz="0" w:space="0" w:color="auto" w:frame="1"/>
-        </w:rPr>
-        <w:t>(</w:t>
+        <w:t>    cube5 = GameObject.Find(</w:t>
       </w:r>
       <w:r>
         <w:rPr>
@@ -12972,51 +12265,7 @@
           <w:szCs w:val="18"/>
           <w:bdr w:val="none" w:sz="0" w:space="0" w:color="auto" w:frame="1"/>
         </w:rPr>
-        <w:t>    </w:t>
-      </w:r>
-      <w:proofErr w:type="spellStart"/>
-      <w:r>
-        <w:rPr>
-          <w:rFonts w:ascii="Consolas" w:eastAsia="Times New Roman" w:hAnsi="Consolas" w:cs="Consolas"/>
-          <w:color w:val="000000"/>
-          <w:sz w:val="18"/>
-          <w:szCs w:val="18"/>
-          <w:bdr w:val="none" w:sz="0" w:space="0" w:color="auto" w:frame="1"/>
-        </w:rPr>
-        <w:t>blueP</w:t>
-      </w:r>
-      <w:proofErr w:type="spellEnd"/>
-      <w:r>
-        <w:rPr>
-          <w:rFonts w:ascii="Consolas" w:eastAsia="Times New Roman" w:hAnsi="Consolas" w:cs="Consolas"/>
-          <w:color w:val="000000"/>
-          <w:sz w:val="18"/>
-          <w:szCs w:val="18"/>
-          <w:bdr w:val="none" w:sz="0" w:space="0" w:color="auto" w:frame="1"/>
-        </w:rPr>
-        <w:t> = </w:t>
-      </w:r>
-      <w:proofErr w:type="spellStart"/>
-      <w:r>
-        <w:rPr>
-          <w:rFonts w:ascii="Consolas" w:eastAsia="Times New Roman" w:hAnsi="Consolas" w:cs="Consolas"/>
-          <w:color w:val="000000"/>
-          <w:sz w:val="18"/>
-          <w:szCs w:val="18"/>
-          <w:bdr w:val="none" w:sz="0" w:space="0" w:color="auto" w:frame="1"/>
-        </w:rPr>
-        <w:t>GameObject.Find</w:t>
-      </w:r>
-      <w:proofErr w:type="spellEnd"/>
-      <w:r>
-        <w:rPr>
-          <w:rFonts w:ascii="Consolas" w:eastAsia="Times New Roman" w:hAnsi="Consolas" w:cs="Consolas"/>
-          <w:color w:val="000000"/>
-          <w:sz w:val="18"/>
-          <w:szCs w:val="18"/>
-          <w:bdr w:val="none" w:sz="0" w:space="0" w:color="auto" w:frame="1"/>
-        </w:rPr>
-        <w:t>(</w:t>
+        <w:t>    blueP = GameObject.Find(</w:t>
       </w:r>
       <w:r>
         <w:rPr>
@@ -13025,27 +12274,7 @@
           <w:sz w:val="18"/>
           <w:szCs w:val="18"/>
         </w:rPr>
-        <w:t>"</w:t>
-      </w:r>
-      <w:proofErr w:type="spellStart"/>
-      <w:r>
-        <w:rPr>
-          <w:rStyle w:val="string2"/>
-          <w:rFonts w:ascii="Consolas" w:eastAsia="Times New Roman" w:hAnsi="Consolas" w:cs="Consolas"/>
-          <w:sz w:val="18"/>
-          <w:szCs w:val="18"/>
-        </w:rPr>
-        <w:t>Plane_Blue</w:t>
-      </w:r>
-      <w:proofErr w:type="spellEnd"/>
-      <w:r>
-        <w:rPr>
-          <w:rStyle w:val="string2"/>
-          <w:rFonts w:ascii="Consolas" w:eastAsia="Times New Roman" w:hAnsi="Consolas" w:cs="Consolas"/>
-          <w:sz w:val="18"/>
-          <w:szCs w:val="18"/>
-        </w:rPr>
-        <w:t>"</w:t>
+        <w:t>"Plane_Blue"</w:t>
       </w:r>
       <w:r>
         <w:rPr>
@@ -13087,51 +12316,7 @@
           <w:szCs w:val="18"/>
           <w:bdr w:val="none" w:sz="0" w:space="0" w:color="auto" w:frame="1"/>
         </w:rPr>
-        <w:t>    </w:t>
-      </w:r>
-      <w:proofErr w:type="spellStart"/>
-      <w:r>
-        <w:rPr>
-          <w:rFonts w:ascii="Consolas" w:eastAsia="Times New Roman" w:hAnsi="Consolas" w:cs="Consolas"/>
-          <w:color w:val="000000"/>
-          <w:sz w:val="18"/>
-          <w:szCs w:val="18"/>
-          <w:bdr w:val="none" w:sz="0" w:space="0" w:color="auto" w:frame="1"/>
-        </w:rPr>
-        <w:t>whiteP</w:t>
-      </w:r>
-      <w:proofErr w:type="spellEnd"/>
-      <w:r>
-        <w:rPr>
-          <w:rFonts w:ascii="Consolas" w:eastAsia="Times New Roman" w:hAnsi="Consolas" w:cs="Consolas"/>
-          <w:color w:val="000000"/>
-          <w:sz w:val="18"/>
-          <w:szCs w:val="18"/>
-          <w:bdr w:val="none" w:sz="0" w:space="0" w:color="auto" w:frame="1"/>
-        </w:rPr>
-        <w:t> = </w:t>
-      </w:r>
-      <w:proofErr w:type="spellStart"/>
-      <w:r>
-        <w:rPr>
-          <w:rFonts w:ascii="Consolas" w:eastAsia="Times New Roman" w:hAnsi="Consolas" w:cs="Consolas"/>
-          <w:color w:val="000000"/>
-          <w:sz w:val="18"/>
-          <w:szCs w:val="18"/>
-          <w:bdr w:val="none" w:sz="0" w:space="0" w:color="auto" w:frame="1"/>
-        </w:rPr>
-        <w:t>GameObject.Find</w:t>
-      </w:r>
-      <w:proofErr w:type="spellEnd"/>
-      <w:r>
-        <w:rPr>
-          <w:rFonts w:ascii="Consolas" w:eastAsia="Times New Roman" w:hAnsi="Consolas" w:cs="Consolas"/>
-          <w:color w:val="000000"/>
-          <w:sz w:val="18"/>
-          <w:szCs w:val="18"/>
-          <w:bdr w:val="none" w:sz="0" w:space="0" w:color="auto" w:frame="1"/>
-        </w:rPr>
-        <w:t>(</w:t>
+        <w:t>    whiteP = GameObject.Find(</w:t>
       </w:r>
       <w:r>
         <w:rPr>
@@ -13140,27 +12325,7 @@
           <w:sz w:val="18"/>
           <w:szCs w:val="18"/>
         </w:rPr>
-        <w:t>"</w:t>
-      </w:r>
-      <w:proofErr w:type="spellStart"/>
-      <w:r>
-        <w:rPr>
-          <w:rStyle w:val="string2"/>
-          <w:rFonts w:ascii="Consolas" w:eastAsia="Times New Roman" w:hAnsi="Consolas" w:cs="Consolas"/>
-          <w:sz w:val="18"/>
-          <w:szCs w:val="18"/>
-        </w:rPr>
-        <w:t>Plane_White</w:t>
-      </w:r>
-      <w:proofErr w:type="spellEnd"/>
-      <w:r>
-        <w:rPr>
-          <w:rStyle w:val="string2"/>
-          <w:rFonts w:ascii="Consolas" w:eastAsia="Times New Roman" w:hAnsi="Consolas" w:cs="Consolas"/>
-          <w:sz w:val="18"/>
-          <w:szCs w:val="18"/>
-        </w:rPr>
-        <w:t>"</w:t>
+        <w:t>"Plane_White"</w:t>
       </w:r>
       <w:r>
         <w:rPr>
@@ -13202,51 +12367,7 @@
           <w:szCs w:val="18"/>
           <w:bdr w:val="none" w:sz="0" w:space="0" w:color="auto" w:frame="1"/>
         </w:rPr>
-        <w:t>    </w:t>
-      </w:r>
-      <w:proofErr w:type="spellStart"/>
-      <w:r>
-        <w:rPr>
-          <w:rFonts w:ascii="Consolas" w:eastAsia="Times New Roman" w:hAnsi="Consolas" w:cs="Consolas"/>
-          <w:color w:val="000000"/>
-          <w:sz w:val="18"/>
-          <w:szCs w:val="18"/>
-          <w:bdr w:val="none" w:sz="0" w:space="0" w:color="auto" w:frame="1"/>
-        </w:rPr>
-        <w:t>redP</w:t>
-      </w:r>
-      <w:proofErr w:type="spellEnd"/>
-      <w:r>
-        <w:rPr>
-          <w:rFonts w:ascii="Consolas" w:eastAsia="Times New Roman" w:hAnsi="Consolas" w:cs="Consolas"/>
-          <w:color w:val="000000"/>
-          <w:sz w:val="18"/>
-          <w:szCs w:val="18"/>
-          <w:bdr w:val="none" w:sz="0" w:space="0" w:color="auto" w:frame="1"/>
-        </w:rPr>
-        <w:t> = </w:t>
-      </w:r>
-      <w:proofErr w:type="spellStart"/>
-      <w:r>
-        <w:rPr>
-          <w:rFonts w:ascii="Consolas" w:eastAsia="Times New Roman" w:hAnsi="Consolas" w:cs="Consolas"/>
-          <w:color w:val="000000"/>
-          <w:sz w:val="18"/>
-          <w:szCs w:val="18"/>
-          <w:bdr w:val="none" w:sz="0" w:space="0" w:color="auto" w:frame="1"/>
-        </w:rPr>
-        <w:t>GameObject.Find</w:t>
-      </w:r>
-      <w:proofErr w:type="spellEnd"/>
-      <w:r>
-        <w:rPr>
-          <w:rFonts w:ascii="Consolas" w:eastAsia="Times New Roman" w:hAnsi="Consolas" w:cs="Consolas"/>
-          <w:color w:val="000000"/>
-          <w:sz w:val="18"/>
-          <w:szCs w:val="18"/>
-          <w:bdr w:val="none" w:sz="0" w:space="0" w:color="auto" w:frame="1"/>
-        </w:rPr>
-        <w:t>(</w:t>
+        <w:t>    redP = GameObject.Find(</w:t>
       </w:r>
       <w:r>
         <w:rPr>
@@ -13255,27 +12376,7 @@
           <w:sz w:val="18"/>
           <w:szCs w:val="18"/>
         </w:rPr>
-        <w:t>"</w:t>
-      </w:r>
-      <w:proofErr w:type="spellStart"/>
-      <w:r>
-        <w:rPr>
-          <w:rStyle w:val="string2"/>
-          <w:rFonts w:ascii="Consolas" w:eastAsia="Times New Roman" w:hAnsi="Consolas" w:cs="Consolas"/>
-          <w:sz w:val="18"/>
-          <w:szCs w:val="18"/>
-        </w:rPr>
-        <w:t>Plane_Red</w:t>
-      </w:r>
-      <w:proofErr w:type="spellEnd"/>
-      <w:r>
-        <w:rPr>
-          <w:rStyle w:val="string2"/>
-          <w:rFonts w:ascii="Consolas" w:eastAsia="Times New Roman" w:hAnsi="Consolas" w:cs="Consolas"/>
-          <w:sz w:val="18"/>
-          <w:szCs w:val="18"/>
-        </w:rPr>
-        <w:t>"</w:t>
+        <w:t>"Plane_Red"</w:t>
       </w:r>
       <w:r>
         <w:rPr>
@@ -13317,51 +12418,7 @@
           <w:szCs w:val="18"/>
           <w:bdr w:val="none" w:sz="0" w:space="0" w:color="auto" w:frame="1"/>
         </w:rPr>
-        <w:t>    </w:t>
-      </w:r>
-      <w:proofErr w:type="spellStart"/>
-      <w:r>
-        <w:rPr>
-          <w:rFonts w:ascii="Consolas" w:eastAsia="Times New Roman" w:hAnsi="Consolas" w:cs="Consolas"/>
-          <w:color w:val="000000"/>
-          <w:sz w:val="18"/>
-          <w:szCs w:val="18"/>
-          <w:bdr w:val="none" w:sz="0" w:space="0" w:color="auto" w:frame="1"/>
-        </w:rPr>
-        <w:t>yellowP</w:t>
-      </w:r>
-      <w:proofErr w:type="spellEnd"/>
-      <w:r>
-        <w:rPr>
-          <w:rFonts w:ascii="Consolas" w:eastAsia="Times New Roman" w:hAnsi="Consolas" w:cs="Consolas"/>
-          <w:color w:val="000000"/>
-          <w:sz w:val="18"/>
-          <w:szCs w:val="18"/>
-          <w:bdr w:val="none" w:sz="0" w:space="0" w:color="auto" w:frame="1"/>
-        </w:rPr>
-        <w:t> = </w:t>
-      </w:r>
-      <w:proofErr w:type="spellStart"/>
-      <w:r>
-        <w:rPr>
-          <w:rFonts w:ascii="Consolas" w:eastAsia="Times New Roman" w:hAnsi="Consolas" w:cs="Consolas"/>
-          <w:color w:val="000000"/>
-          <w:sz w:val="18"/>
-          <w:szCs w:val="18"/>
-          <w:bdr w:val="none" w:sz="0" w:space="0" w:color="auto" w:frame="1"/>
-        </w:rPr>
-        <w:t>GameObject.Find</w:t>
-      </w:r>
-      <w:proofErr w:type="spellEnd"/>
-      <w:r>
-        <w:rPr>
-          <w:rFonts w:ascii="Consolas" w:eastAsia="Times New Roman" w:hAnsi="Consolas" w:cs="Consolas"/>
-          <w:color w:val="000000"/>
-          <w:sz w:val="18"/>
-          <w:szCs w:val="18"/>
-          <w:bdr w:val="none" w:sz="0" w:space="0" w:color="auto" w:frame="1"/>
-        </w:rPr>
-        <w:t>(</w:t>
+        <w:t>    yellowP = GameObject.Find(</w:t>
       </w:r>
       <w:r>
         <w:rPr>
@@ -13370,27 +12427,7 @@
           <w:sz w:val="18"/>
           <w:szCs w:val="18"/>
         </w:rPr>
-        <w:t>"</w:t>
-      </w:r>
-      <w:proofErr w:type="spellStart"/>
-      <w:r>
-        <w:rPr>
-          <w:rStyle w:val="string2"/>
-          <w:rFonts w:ascii="Consolas" w:eastAsia="Times New Roman" w:hAnsi="Consolas" w:cs="Consolas"/>
-          <w:sz w:val="18"/>
-          <w:szCs w:val="18"/>
-        </w:rPr>
-        <w:t>Plane_Yellow</w:t>
-      </w:r>
-      <w:proofErr w:type="spellEnd"/>
-      <w:r>
-        <w:rPr>
-          <w:rStyle w:val="string2"/>
-          <w:rFonts w:ascii="Consolas" w:eastAsia="Times New Roman" w:hAnsi="Consolas" w:cs="Consolas"/>
-          <w:sz w:val="18"/>
-          <w:szCs w:val="18"/>
-        </w:rPr>
-        <w:t>"</w:t>
+        <w:t>"Plane_Yellow"</w:t>
       </w:r>
       <w:r>
         <w:rPr>
@@ -13432,29 +12469,7 @@
           <w:szCs w:val="18"/>
           <w:bdr w:val="none" w:sz="0" w:space="0" w:color="auto" w:frame="1"/>
         </w:rPr>
-        <w:t>    </w:t>
-      </w:r>
-      <w:proofErr w:type="spellStart"/>
-      <w:r>
-        <w:rPr>
-          <w:rFonts w:ascii="Consolas" w:eastAsia="Times New Roman" w:hAnsi="Consolas" w:cs="Consolas"/>
-          <w:color w:val="000000"/>
-          <w:sz w:val="18"/>
-          <w:szCs w:val="18"/>
-          <w:bdr w:val="none" w:sz="0" w:space="0" w:color="auto" w:frame="1"/>
-        </w:rPr>
-        <w:t>Debug.Log</w:t>
-      </w:r>
-      <w:proofErr w:type="spellEnd"/>
-      <w:r>
-        <w:rPr>
-          <w:rFonts w:ascii="Consolas" w:eastAsia="Times New Roman" w:hAnsi="Consolas" w:cs="Consolas"/>
-          <w:color w:val="000000"/>
-          <w:sz w:val="18"/>
-          <w:szCs w:val="18"/>
-          <w:bdr w:val="none" w:sz="0" w:space="0" w:color="auto" w:frame="1"/>
-        </w:rPr>
-        <w:t>(</w:t>
+        <w:t>    Debug.Log(</w:t>
       </w:r>
       <w:r>
         <w:rPr>
@@ -13524,29 +12539,7 @@
           <w:szCs w:val="18"/>
           <w:bdr w:val="none" w:sz="0" w:space="0" w:color="auto" w:frame="1"/>
         </w:rPr>
-        <w:t> + </w:t>
-      </w:r>
-      <w:proofErr w:type="gramStart"/>
-      <w:r>
-        <w:rPr>
-          <w:rFonts w:ascii="Consolas" w:eastAsia="Times New Roman" w:hAnsi="Consolas" w:cs="Consolas"/>
-          <w:color w:val="000000"/>
-          <w:sz w:val="18"/>
-          <w:szCs w:val="18"/>
-          <w:bdr w:val="none" w:sz="0" w:space="0" w:color="auto" w:frame="1"/>
-        </w:rPr>
-        <w:t>sphere1.transform.position</w:t>
-      </w:r>
-      <w:proofErr w:type="gramEnd"/>
-      <w:r>
-        <w:rPr>
-          <w:rFonts w:ascii="Consolas" w:eastAsia="Times New Roman" w:hAnsi="Consolas" w:cs="Consolas"/>
-          <w:color w:val="000000"/>
-          <w:sz w:val="18"/>
-          <w:szCs w:val="18"/>
-          <w:bdr w:val="none" w:sz="0" w:space="0" w:color="auto" w:frame="1"/>
-        </w:rPr>
-        <w:t>);  </w:t>
+        <w:t> + sphere1.transform.position);  </w:t>
       </w:r>
     </w:p>
     <w:p>
@@ -13597,29 +12590,7 @@
           <w:szCs w:val="18"/>
           <w:bdr w:val="none" w:sz="0" w:space="0" w:color="auto" w:frame="1"/>
         </w:rPr>
-        <w:t> + </w:t>
-      </w:r>
-      <w:proofErr w:type="gramStart"/>
-      <w:r>
-        <w:rPr>
-          <w:rFonts w:ascii="Consolas" w:eastAsia="Times New Roman" w:hAnsi="Consolas" w:cs="Consolas"/>
-          <w:color w:val="000000"/>
-          <w:sz w:val="18"/>
-          <w:szCs w:val="18"/>
-          <w:bdr w:val="none" w:sz="0" w:space="0" w:color="auto" w:frame="1"/>
-        </w:rPr>
-        <w:t>sphere2.transform.position</w:t>
-      </w:r>
-      <w:proofErr w:type="gramEnd"/>
-      <w:r>
-        <w:rPr>
-          <w:rFonts w:ascii="Consolas" w:eastAsia="Times New Roman" w:hAnsi="Consolas" w:cs="Consolas"/>
-          <w:color w:val="000000"/>
-          <w:sz w:val="18"/>
-          <w:szCs w:val="18"/>
-          <w:bdr w:val="none" w:sz="0" w:space="0" w:color="auto" w:frame="1"/>
-        </w:rPr>
-        <w:t>);  </w:t>
+        <w:t> + sphere2.transform.position);  </w:t>
       </w:r>
     </w:p>
     <w:p>
@@ -13670,29 +12641,7 @@
           <w:szCs w:val="18"/>
           <w:bdr w:val="none" w:sz="0" w:space="0" w:color="auto" w:frame="1"/>
         </w:rPr>
-        <w:t> + </w:t>
-      </w:r>
-      <w:proofErr w:type="gramStart"/>
-      <w:r>
-        <w:rPr>
-          <w:rFonts w:ascii="Consolas" w:eastAsia="Times New Roman" w:hAnsi="Consolas" w:cs="Consolas"/>
-          <w:color w:val="000000"/>
-          <w:sz w:val="18"/>
-          <w:szCs w:val="18"/>
-          <w:bdr w:val="none" w:sz="0" w:space="0" w:color="auto" w:frame="1"/>
-        </w:rPr>
-        <w:t>sphere3.transform.position</w:t>
-      </w:r>
-      <w:proofErr w:type="gramEnd"/>
-      <w:r>
-        <w:rPr>
-          <w:rFonts w:ascii="Consolas" w:eastAsia="Times New Roman" w:hAnsi="Consolas" w:cs="Consolas"/>
-          <w:color w:val="000000"/>
-          <w:sz w:val="18"/>
-          <w:szCs w:val="18"/>
-          <w:bdr w:val="none" w:sz="0" w:space="0" w:color="auto" w:frame="1"/>
-        </w:rPr>
-        <w:t>);  </w:t>
+        <w:t> + sphere3.transform.position);  </w:t>
       </w:r>
     </w:p>
     <w:p>
@@ -13743,29 +12692,7 @@
           <w:szCs w:val="18"/>
           <w:bdr w:val="none" w:sz="0" w:space="0" w:color="auto" w:frame="1"/>
         </w:rPr>
-        <w:t> + </w:t>
-      </w:r>
-      <w:proofErr w:type="gramStart"/>
-      <w:r>
-        <w:rPr>
-          <w:rFonts w:ascii="Consolas" w:eastAsia="Times New Roman" w:hAnsi="Consolas" w:cs="Consolas"/>
-          <w:color w:val="000000"/>
-          <w:sz w:val="18"/>
-          <w:szCs w:val="18"/>
-          <w:bdr w:val="none" w:sz="0" w:space="0" w:color="auto" w:frame="1"/>
-        </w:rPr>
-        <w:t>cube1.transform.position</w:t>
-      </w:r>
-      <w:proofErr w:type="gramEnd"/>
-      <w:r>
-        <w:rPr>
-          <w:rFonts w:ascii="Consolas" w:eastAsia="Times New Roman" w:hAnsi="Consolas" w:cs="Consolas"/>
-          <w:color w:val="000000"/>
-          <w:sz w:val="18"/>
-          <w:szCs w:val="18"/>
-          <w:bdr w:val="none" w:sz="0" w:space="0" w:color="auto" w:frame="1"/>
-        </w:rPr>
-        <w:t>);  </w:t>
+        <w:t> + cube1.transform.position);  </w:t>
       </w:r>
     </w:p>
     <w:p>
@@ -13816,29 +12743,7 @@
           <w:szCs w:val="18"/>
           <w:bdr w:val="none" w:sz="0" w:space="0" w:color="auto" w:frame="1"/>
         </w:rPr>
-        <w:t> + </w:t>
-      </w:r>
-      <w:proofErr w:type="gramStart"/>
-      <w:r>
-        <w:rPr>
-          <w:rFonts w:ascii="Consolas" w:eastAsia="Times New Roman" w:hAnsi="Consolas" w:cs="Consolas"/>
-          <w:color w:val="000000"/>
-          <w:sz w:val="18"/>
-          <w:szCs w:val="18"/>
-          <w:bdr w:val="none" w:sz="0" w:space="0" w:color="auto" w:frame="1"/>
-        </w:rPr>
-        <w:t>cube2.transform.position</w:t>
-      </w:r>
-      <w:proofErr w:type="gramEnd"/>
-      <w:r>
-        <w:rPr>
-          <w:rFonts w:ascii="Consolas" w:eastAsia="Times New Roman" w:hAnsi="Consolas" w:cs="Consolas"/>
-          <w:color w:val="000000"/>
-          <w:sz w:val="18"/>
-          <w:szCs w:val="18"/>
-          <w:bdr w:val="none" w:sz="0" w:space="0" w:color="auto" w:frame="1"/>
-        </w:rPr>
-        <w:t>);  </w:t>
+        <w:t> + cube2.transform.position);  </w:t>
       </w:r>
     </w:p>
     <w:p>
@@ -13889,29 +12794,7 @@
           <w:szCs w:val="18"/>
           <w:bdr w:val="none" w:sz="0" w:space="0" w:color="auto" w:frame="1"/>
         </w:rPr>
-        <w:t> + </w:t>
-      </w:r>
-      <w:proofErr w:type="gramStart"/>
-      <w:r>
-        <w:rPr>
-          <w:rFonts w:ascii="Consolas" w:eastAsia="Times New Roman" w:hAnsi="Consolas" w:cs="Consolas"/>
-          <w:color w:val="000000"/>
-          <w:sz w:val="18"/>
-          <w:szCs w:val="18"/>
-          <w:bdr w:val="none" w:sz="0" w:space="0" w:color="auto" w:frame="1"/>
-        </w:rPr>
-        <w:t>cube3.transform.position</w:t>
-      </w:r>
-      <w:proofErr w:type="gramEnd"/>
-      <w:r>
-        <w:rPr>
-          <w:rFonts w:ascii="Consolas" w:eastAsia="Times New Roman" w:hAnsi="Consolas" w:cs="Consolas"/>
-          <w:color w:val="000000"/>
-          <w:sz w:val="18"/>
-          <w:szCs w:val="18"/>
-          <w:bdr w:val="none" w:sz="0" w:space="0" w:color="auto" w:frame="1"/>
-        </w:rPr>
-        <w:t>);  </w:t>
+        <w:t> + cube3.transform.position);  </w:t>
       </w:r>
     </w:p>
     <w:p>
@@ -13962,29 +12845,7 @@
           <w:szCs w:val="18"/>
           <w:bdr w:val="none" w:sz="0" w:space="0" w:color="auto" w:frame="1"/>
         </w:rPr>
-        <w:t> + </w:t>
-      </w:r>
-      <w:proofErr w:type="gramStart"/>
-      <w:r>
-        <w:rPr>
-          <w:rFonts w:ascii="Consolas" w:eastAsia="Times New Roman" w:hAnsi="Consolas" w:cs="Consolas"/>
-          <w:color w:val="000000"/>
-          <w:sz w:val="18"/>
-          <w:szCs w:val="18"/>
-          <w:bdr w:val="none" w:sz="0" w:space="0" w:color="auto" w:frame="1"/>
-        </w:rPr>
-        <w:t>cube4.transform.position</w:t>
-      </w:r>
-      <w:proofErr w:type="gramEnd"/>
-      <w:r>
-        <w:rPr>
-          <w:rFonts w:ascii="Consolas" w:eastAsia="Times New Roman" w:hAnsi="Consolas" w:cs="Consolas"/>
-          <w:color w:val="000000"/>
-          <w:sz w:val="18"/>
-          <w:szCs w:val="18"/>
-          <w:bdr w:val="none" w:sz="0" w:space="0" w:color="auto" w:frame="1"/>
-        </w:rPr>
-        <w:t>);  </w:t>
+        <w:t> + cube4.transform.position);  </w:t>
       </w:r>
     </w:p>
     <w:p>
@@ -14035,29 +12896,7 @@
           <w:szCs w:val="18"/>
           <w:bdr w:val="none" w:sz="0" w:space="0" w:color="auto" w:frame="1"/>
         </w:rPr>
-        <w:t> + </w:t>
-      </w:r>
-      <w:proofErr w:type="gramStart"/>
-      <w:r>
-        <w:rPr>
-          <w:rFonts w:ascii="Consolas" w:eastAsia="Times New Roman" w:hAnsi="Consolas" w:cs="Consolas"/>
-          <w:color w:val="000000"/>
-          <w:sz w:val="18"/>
-          <w:szCs w:val="18"/>
-          <w:bdr w:val="none" w:sz="0" w:space="0" w:color="auto" w:frame="1"/>
-        </w:rPr>
-        <w:t>cube5.transform.position</w:t>
-      </w:r>
-      <w:proofErr w:type="gramEnd"/>
-      <w:r>
-        <w:rPr>
-          <w:rFonts w:ascii="Consolas" w:eastAsia="Times New Roman" w:hAnsi="Consolas" w:cs="Consolas"/>
-          <w:color w:val="000000"/>
-          <w:sz w:val="18"/>
-          <w:szCs w:val="18"/>
-          <w:bdr w:val="none" w:sz="0" w:space="0" w:color="auto" w:frame="1"/>
-        </w:rPr>
-        <w:t>); </w:t>
+        <w:t> + cube5.transform.position); </w:t>
       </w:r>
       <w:r>
         <w:rPr>
@@ -14108,29 +12947,7 @@
           <w:szCs w:val="18"/>
           <w:bdr w:val="none" w:sz="0" w:space="0" w:color="auto" w:frame="1"/>
         </w:rPr>
-        <w:t>    </w:t>
-      </w:r>
-      <w:proofErr w:type="spellStart"/>
-      <w:r>
-        <w:rPr>
-          <w:rFonts w:ascii="Consolas" w:eastAsia="Times New Roman" w:hAnsi="Consolas" w:cs="Consolas"/>
-          <w:color w:val="000000"/>
-          <w:sz w:val="18"/>
-          <w:szCs w:val="18"/>
-          <w:bdr w:val="none" w:sz="0" w:space="0" w:color="auto" w:frame="1"/>
-        </w:rPr>
-        <w:t>Debug.Log</w:t>
-      </w:r>
-      <w:proofErr w:type="spellEnd"/>
-      <w:r>
-        <w:rPr>
-          <w:rFonts w:ascii="Consolas" w:eastAsia="Times New Roman" w:hAnsi="Consolas" w:cs="Consolas"/>
-          <w:color w:val="000000"/>
-          <w:sz w:val="18"/>
-          <w:szCs w:val="18"/>
-          <w:bdr w:val="none" w:sz="0" w:space="0" w:color="auto" w:frame="1"/>
-        </w:rPr>
-        <w:t>(</w:t>
+        <w:t>    Debug.Log(</w:t>
       </w:r>
       <w:r>
         <w:rPr>
@@ -14200,29 +13017,7 @@
           <w:szCs w:val="18"/>
           <w:bdr w:val="none" w:sz="0" w:space="0" w:color="auto" w:frame="1"/>
         </w:rPr>
-        <w:t> + </w:t>
-      </w:r>
-      <w:proofErr w:type="gramStart"/>
-      <w:r>
-        <w:rPr>
-          <w:rFonts w:ascii="Consolas" w:eastAsia="Times New Roman" w:hAnsi="Consolas" w:cs="Consolas"/>
-          <w:color w:val="000000"/>
-          <w:sz w:val="18"/>
-          <w:szCs w:val="18"/>
-          <w:bdr w:val="none" w:sz="0" w:space="0" w:color="auto" w:frame="1"/>
-        </w:rPr>
-        <w:t>blueP.transform.position</w:t>
-      </w:r>
-      <w:proofErr w:type="gramEnd"/>
-      <w:r>
-        <w:rPr>
-          <w:rFonts w:ascii="Consolas" w:eastAsia="Times New Roman" w:hAnsi="Consolas" w:cs="Consolas"/>
-          <w:color w:val="000000"/>
-          <w:sz w:val="18"/>
-          <w:szCs w:val="18"/>
-          <w:bdr w:val="none" w:sz="0" w:space="0" w:color="auto" w:frame="1"/>
-        </w:rPr>
-        <w:t>);  </w:t>
+        <w:t> + blueP.transform.position);  </w:t>
       </w:r>
     </w:p>
     <w:p>
@@ -14273,29 +13068,7 @@
           <w:szCs w:val="18"/>
           <w:bdr w:val="none" w:sz="0" w:space="0" w:color="auto" w:frame="1"/>
         </w:rPr>
-        <w:t> + </w:t>
-      </w:r>
-      <w:proofErr w:type="gramStart"/>
-      <w:r>
-        <w:rPr>
-          <w:rFonts w:ascii="Consolas" w:eastAsia="Times New Roman" w:hAnsi="Consolas" w:cs="Consolas"/>
-          <w:color w:val="000000"/>
-          <w:sz w:val="18"/>
-          <w:szCs w:val="18"/>
-          <w:bdr w:val="none" w:sz="0" w:space="0" w:color="auto" w:frame="1"/>
-        </w:rPr>
-        <w:t>whiteP.transform.position</w:t>
-      </w:r>
-      <w:proofErr w:type="gramEnd"/>
-      <w:r>
-        <w:rPr>
-          <w:rFonts w:ascii="Consolas" w:eastAsia="Times New Roman" w:hAnsi="Consolas" w:cs="Consolas"/>
-          <w:color w:val="000000"/>
-          <w:sz w:val="18"/>
-          <w:szCs w:val="18"/>
-          <w:bdr w:val="none" w:sz="0" w:space="0" w:color="auto" w:frame="1"/>
-        </w:rPr>
-        <w:t>);  </w:t>
+        <w:t> + whiteP.transform.position);  </w:t>
       </w:r>
     </w:p>
     <w:p>
@@ -14346,29 +13119,7 @@
           <w:szCs w:val="18"/>
           <w:bdr w:val="none" w:sz="0" w:space="0" w:color="auto" w:frame="1"/>
         </w:rPr>
-        <w:t> + </w:t>
-      </w:r>
-      <w:proofErr w:type="gramStart"/>
-      <w:r>
-        <w:rPr>
-          <w:rFonts w:ascii="Consolas" w:eastAsia="Times New Roman" w:hAnsi="Consolas" w:cs="Consolas"/>
-          <w:color w:val="000000"/>
-          <w:sz w:val="18"/>
-          <w:szCs w:val="18"/>
-          <w:bdr w:val="none" w:sz="0" w:space="0" w:color="auto" w:frame="1"/>
-        </w:rPr>
-        <w:t>redP.transform.position</w:t>
-      </w:r>
-      <w:proofErr w:type="gramEnd"/>
-      <w:r>
-        <w:rPr>
-          <w:rFonts w:ascii="Consolas" w:eastAsia="Times New Roman" w:hAnsi="Consolas" w:cs="Consolas"/>
-          <w:color w:val="000000"/>
-          <w:sz w:val="18"/>
-          <w:szCs w:val="18"/>
-          <w:bdr w:val="none" w:sz="0" w:space="0" w:color="auto" w:frame="1"/>
-        </w:rPr>
-        <w:t>);  </w:t>
+        <w:t> + redP.transform.position);  </w:t>
       </w:r>
     </w:p>
     <w:p>
@@ -14419,29 +13170,7 @@
           <w:szCs w:val="18"/>
           <w:bdr w:val="none" w:sz="0" w:space="0" w:color="auto" w:frame="1"/>
         </w:rPr>
-        <w:t> + </w:t>
-      </w:r>
-      <w:proofErr w:type="gramStart"/>
-      <w:r>
-        <w:rPr>
-          <w:rFonts w:ascii="Consolas" w:eastAsia="Times New Roman" w:hAnsi="Consolas" w:cs="Consolas"/>
-          <w:color w:val="000000"/>
-          <w:sz w:val="18"/>
-          <w:szCs w:val="18"/>
-          <w:bdr w:val="none" w:sz="0" w:space="0" w:color="auto" w:frame="1"/>
-        </w:rPr>
-        <w:t>yellowP.transform.position</w:t>
-      </w:r>
-      <w:proofErr w:type="gramEnd"/>
-      <w:r>
-        <w:rPr>
-          <w:rFonts w:ascii="Consolas" w:eastAsia="Times New Roman" w:hAnsi="Consolas" w:cs="Consolas"/>
-          <w:color w:val="000000"/>
-          <w:sz w:val="18"/>
-          <w:szCs w:val="18"/>
-          <w:bdr w:val="none" w:sz="0" w:space="0" w:color="auto" w:frame="1"/>
-        </w:rPr>
-        <w:t>);  </w:t>
+        <w:t> + yellowP.transform.position);  </w:t>
       </w:r>
     </w:p>
     <w:p>
@@ -14576,7 +13305,6 @@
         <w:lastRenderedPageBreak/>
         <w:t xml:space="preserve">And finally, we have the </w:t>
       </w:r>
-      <w:proofErr w:type="gramStart"/>
       <w:r>
         <w:rPr>
           <w:b/>
@@ -14598,7 +13326,6 @@
         </w:rPr>
         <w:t>)</w:t>
       </w:r>
-      <w:proofErr w:type="gramEnd"/>
       <w:r>
         <w:rPr>
           <w:lang w:val="en-GB"/>
@@ -14693,29 +13420,7 @@
           <w:szCs w:val="18"/>
           <w:bdr w:val="none" w:sz="0" w:space="0" w:color="auto" w:frame="1"/>
         </w:rPr>
-        <w:t> </w:t>
-      </w:r>
-      <w:proofErr w:type="gramStart"/>
-      <w:r>
-        <w:rPr>
-          <w:rFonts w:ascii="Consolas" w:eastAsia="Times New Roman" w:hAnsi="Consolas" w:cs="Consolas"/>
-          <w:color w:val="000000"/>
-          <w:sz w:val="18"/>
-          <w:szCs w:val="18"/>
-          <w:bdr w:val="none" w:sz="0" w:space="0" w:color="auto" w:frame="1"/>
-        </w:rPr>
-        <w:t>Update(</w:t>
-      </w:r>
-      <w:proofErr w:type="gramEnd"/>
-      <w:r>
-        <w:rPr>
-          <w:rFonts w:ascii="Consolas" w:eastAsia="Times New Roman" w:hAnsi="Consolas" w:cs="Consolas"/>
-          <w:color w:val="000000"/>
-          <w:sz w:val="18"/>
-          <w:szCs w:val="18"/>
-          <w:bdr w:val="none" w:sz="0" w:space="0" w:color="auto" w:frame="1"/>
-        </w:rPr>
-        <w:t>) { </w:t>
+        <w:t> Update() { </w:t>
       </w:r>
       <w:r>
         <w:rPr>
@@ -14785,29 +13490,7 @@
           <w:szCs w:val="18"/>
           <w:bdr w:val="none" w:sz="0" w:space="0" w:color="auto" w:frame="1"/>
         </w:rPr>
-        <w:t> </w:t>
-      </w:r>
-      <w:proofErr w:type="gramStart"/>
-      <w:r>
-        <w:rPr>
-          <w:rFonts w:ascii="Consolas" w:eastAsia="Times New Roman" w:hAnsi="Consolas" w:cs="Consolas"/>
-          <w:color w:val="000000"/>
-          <w:sz w:val="18"/>
-          <w:szCs w:val="18"/>
-          <w:bdr w:val="none" w:sz="0" w:space="0" w:color="auto" w:frame="1"/>
-        </w:rPr>
-        <w:t>(!yellow</w:t>
-      </w:r>
-      <w:proofErr w:type="gramEnd"/>
-      <w:r>
-        <w:rPr>
-          <w:rFonts w:ascii="Consolas" w:eastAsia="Times New Roman" w:hAnsi="Consolas" w:cs="Consolas"/>
-          <w:color w:val="000000"/>
-          <w:sz w:val="18"/>
-          <w:szCs w:val="18"/>
-          <w:bdr w:val="none" w:sz="0" w:space="0" w:color="auto" w:frame="1"/>
-        </w:rPr>
-        <w:t>) {  </w:t>
+        <w:t> (!yellow) {  </w:t>
       </w:r>
     </w:p>
     <w:p>
@@ -14890,29 +13573,7 @@
           <w:szCs w:val="18"/>
           <w:bdr w:val="none" w:sz="0" w:space="0" w:color="auto" w:frame="1"/>
         </w:rPr>
-        <w:t>            </w:t>
-      </w:r>
-      <w:proofErr w:type="spellStart"/>
-      <w:r>
-        <w:rPr>
-          <w:rFonts w:ascii="Consolas" w:eastAsia="Times New Roman" w:hAnsi="Consolas" w:cs="Consolas"/>
-          <w:color w:val="000000"/>
-          <w:sz w:val="18"/>
-          <w:szCs w:val="18"/>
-          <w:bdr w:val="none" w:sz="0" w:space="0" w:color="auto" w:frame="1"/>
-        </w:rPr>
-        <w:t>Debug.Log</w:t>
-      </w:r>
-      <w:proofErr w:type="spellEnd"/>
-      <w:r>
-        <w:rPr>
-          <w:rFonts w:ascii="Consolas" w:eastAsia="Times New Roman" w:hAnsi="Consolas" w:cs="Consolas"/>
-          <w:color w:val="000000"/>
-          <w:sz w:val="18"/>
-          <w:szCs w:val="18"/>
-          <w:bdr w:val="none" w:sz="0" w:space="0" w:color="auto" w:frame="1"/>
-        </w:rPr>
-        <w:t>(</w:t>
+        <w:t>            Debug.Log(</w:t>
       </w:r>
       <w:r>
         <w:rPr>
@@ -15116,29 +13777,7 @@
           <w:szCs w:val="18"/>
           <w:bdr w:val="none" w:sz="0" w:space="0" w:color="auto" w:frame="1"/>
         </w:rPr>
-        <w:t> </w:t>
-      </w:r>
-      <w:proofErr w:type="gramStart"/>
-      <w:r>
-        <w:rPr>
-          <w:rFonts w:ascii="Consolas" w:eastAsia="Times New Roman" w:hAnsi="Consolas" w:cs="Consolas"/>
-          <w:color w:val="000000"/>
-          <w:sz w:val="18"/>
-          <w:szCs w:val="18"/>
-          <w:bdr w:val="none" w:sz="0" w:space="0" w:color="auto" w:frame="1"/>
-        </w:rPr>
-        <w:t>(!red</w:t>
-      </w:r>
-      <w:proofErr w:type="gramEnd"/>
-      <w:r>
-        <w:rPr>
-          <w:rFonts w:ascii="Consolas" w:eastAsia="Times New Roman" w:hAnsi="Consolas" w:cs="Consolas"/>
-          <w:color w:val="000000"/>
-          <w:sz w:val="18"/>
-          <w:szCs w:val="18"/>
-          <w:bdr w:val="none" w:sz="0" w:space="0" w:color="auto" w:frame="1"/>
-        </w:rPr>
-        <w:t>) {  </w:t>
+        <w:t> (!red) {  </w:t>
       </w:r>
     </w:p>
     <w:p>
@@ -15221,29 +13860,7 @@
           <w:szCs w:val="18"/>
           <w:bdr w:val="none" w:sz="0" w:space="0" w:color="auto" w:frame="1"/>
         </w:rPr>
-        <w:t>            </w:t>
-      </w:r>
-      <w:proofErr w:type="spellStart"/>
-      <w:r>
-        <w:rPr>
-          <w:rFonts w:ascii="Consolas" w:eastAsia="Times New Roman" w:hAnsi="Consolas" w:cs="Consolas"/>
-          <w:color w:val="000000"/>
-          <w:sz w:val="18"/>
-          <w:szCs w:val="18"/>
-          <w:bdr w:val="none" w:sz="0" w:space="0" w:color="auto" w:frame="1"/>
-        </w:rPr>
-        <w:t>Debug.Log</w:t>
-      </w:r>
-      <w:proofErr w:type="spellEnd"/>
-      <w:r>
-        <w:rPr>
-          <w:rFonts w:ascii="Consolas" w:eastAsia="Times New Roman" w:hAnsi="Consolas" w:cs="Consolas"/>
-          <w:color w:val="000000"/>
-          <w:sz w:val="18"/>
-          <w:szCs w:val="18"/>
-          <w:bdr w:val="none" w:sz="0" w:space="0" w:color="auto" w:frame="1"/>
-        </w:rPr>
-        <w:t>(</w:t>
+        <w:t>            Debug.Log(</w:t>
       </w:r>
       <w:r>
         <w:rPr>
@@ -15447,29 +14064,7 @@
           <w:szCs w:val="18"/>
           <w:bdr w:val="none" w:sz="0" w:space="0" w:color="auto" w:frame="1"/>
         </w:rPr>
-        <w:t> </w:t>
-      </w:r>
-      <w:proofErr w:type="gramStart"/>
-      <w:r>
-        <w:rPr>
-          <w:rFonts w:ascii="Consolas" w:eastAsia="Times New Roman" w:hAnsi="Consolas" w:cs="Consolas"/>
-          <w:color w:val="000000"/>
-          <w:sz w:val="18"/>
-          <w:szCs w:val="18"/>
-          <w:bdr w:val="none" w:sz="0" w:space="0" w:color="auto" w:frame="1"/>
-        </w:rPr>
-        <w:t>(!blue</w:t>
-      </w:r>
-      <w:proofErr w:type="gramEnd"/>
-      <w:r>
-        <w:rPr>
-          <w:rFonts w:ascii="Consolas" w:eastAsia="Times New Roman" w:hAnsi="Consolas" w:cs="Consolas"/>
-          <w:color w:val="000000"/>
-          <w:sz w:val="18"/>
-          <w:szCs w:val="18"/>
-          <w:bdr w:val="none" w:sz="0" w:space="0" w:color="auto" w:frame="1"/>
-        </w:rPr>
-        <w:t>) {  </w:t>
+        <w:t> (!blue) {  </w:t>
       </w:r>
     </w:p>
     <w:p>
@@ -15552,29 +14147,7 @@
           <w:szCs w:val="18"/>
           <w:bdr w:val="none" w:sz="0" w:space="0" w:color="auto" w:frame="1"/>
         </w:rPr>
-        <w:t>            </w:t>
-      </w:r>
-      <w:proofErr w:type="spellStart"/>
-      <w:r>
-        <w:rPr>
-          <w:rFonts w:ascii="Consolas" w:eastAsia="Times New Roman" w:hAnsi="Consolas" w:cs="Consolas"/>
-          <w:color w:val="000000"/>
-          <w:sz w:val="18"/>
-          <w:szCs w:val="18"/>
-          <w:bdr w:val="none" w:sz="0" w:space="0" w:color="auto" w:frame="1"/>
-        </w:rPr>
-        <w:t>Debug.Log</w:t>
-      </w:r>
-      <w:proofErr w:type="spellEnd"/>
-      <w:r>
-        <w:rPr>
-          <w:rFonts w:ascii="Consolas" w:eastAsia="Times New Roman" w:hAnsi="Consolas" w:cs="Consolas"/>
-          <w:color w:val="000000"/>
-          <w:sz w:val="18"/>
-          <w:szCs w:val="18"/>
-          <w:bdr w:val="none" w:sz="0" w:space="0" w:color="auto" w:frame="1"/>
-        </w:rPr>
-        <w:t>(</w:t>
+        <w:t>            Debug.Log(</w:t>
       </w:r>
       <w:r>
         <w:rPr>
@@ -15778,29 +14351,7 @@
           <w:szCs w:val="18"/>
           <w:bdr w:val="none" w:sz="0" w:space="0" w:color="auto" w:frame="1"/>
         </w:rPr>
-        <w:t> </w:t>
-      </w:r>
-      <w:proofErr w:type="gramStart"/>
-      <w:r>
-        <w:rPr>
-          <w:rFonts w:ascii="Consolas" w:eastAsia="Times New Roman" w:hAnsi="Consolas" w:cs="Consolas"/>
-          <w:color w:val="000000"/>
-          <w:sz w:val="18"/>
-          <w:szCs w:val="18"/>
-          <w:bdr w:val="none" w:sz="0" w:space="0" w:color="auto" w:frame="1"/>
-        </w:rPr>
-        <w:t>(!white</w:t>
-      </w:r>
-      <w:proofErr w:type="gramEnd"/>
-      <w:r>
-        <w:rPr>
-          <w:rFonts w:ascii="Consolas" w:eastAsia="Times New Roman" w:hAnsi="Consolas" w:cs="Consolas"/>
-          <w:color w:val="000000"/>
-          <w:sz w:val="18"/>
-          <w:szCs w:val="18"/>
-          <w:bdr w:val="none" w:sz="0" w:space="0" w:color="auto" w:frame="1"/>
-        </w:rPr>
-        <w:t>) {  </w:t>
+        <w:t> (!white) {  </w:t>
       </w:r>
     </w:p>
     <w:p>
@@ -15883,29 +14434,7 @@
           <w:szCs w:val="18"/>
           <w:bdr w:val="none" w:sz="0" w:space="0" w:color="auto" w:frame="1"/>
         </w:rPr>
-        <w:t>            </w:t>
-      </w:r>
-      <w:proofErr w:type="spellStart"/>
-      <w:r>
-        <w:rPr>
-          <w:rFonts w:ascii="Consolas" w:eastAsia="Times New Roman" w:hAnsi="Consolas" w:cs="Consolas"/>
-          <w:color w:val="000000"/>
-          <w:sz w:val="18"/>
-          <w:szCs w:val="18"/>
-          <w:bdr w:val="none" w:sz="0" w:space="0" w:color="auto" w:frame="1"/>
-        </w:rPr>
-        <w:t>Debug.Log</w:t>
-      </w:r>
-      <w:proofErr w:type="spellEnd"/>
-      <w:r>
-        <w:rPr>
-          <w:rFonts w:ascii="Consolas" w:eastAsia="Times New Roman" w:hAnsi="Consolas" w:cs="Consolas"/>
-          <w:color w:val="000000"/>
-          <w:sz w:val="18"/>
-          <w:szCs w:val="18"/>
-          <w:bdr w:val="none" w:sz="0" w:space="0" w:color="auto" w:frame="1"/>
-        </w:rPr>
-        <w:t>(</w:t>
+        <w:t>            Debug.Log(</w:t>
       </w:r>
       <w:r>
         <w:rPr>
@@ -16109,18 +14638,7 @@
           <w:szCs w:val="18"/>
           <w:bdr w:val="none" w:sz="0" w:space="0" w:color="auto" w:frame="1"/>
         </w:rPr>
-        <w:t> (red &amp;&amp; yellow &amp;&amp; blue &amp;&amp; white) </w:t>
-      </w:r>
-      <w:proofErr w:type="gramStart"/>
-      <w:r>
-        <w:rPr>
-          <w:rFonts w:ascii="Consolas" w:eastAsia="Times New Roman" w:hAnsi="Consolas" w:cs="Consolas"/>
-          <w:color w:val="000000"/>
-          <w:sz w:val="18"/>
-          <w:szCs w:val="18"/>
-          <w:bdr w:val="none" w:sz="0" w:space="0" w:color="auto" w:frame="1"/>
-        </w:rPr>
-        <w:t>{ </w:t>
+        <w:t> (red &amp;&amp; yellow &amp;&amp; blue &amp;&amp; white) { </w:t>
       </w:r>
       <w:r>
         <w:rPr>
@@ -16129,17 +14647,7 @@
           <w:sz w:val="18"/>
           <w:szCs w:val="18"/>
         </w:rPr>
-        <w:t>/</w:t>
-      </w:r>
-      <w:proofErr w:type="gramEnd"/>
-      <w:r>
-        <w:rPr>
-          <w:rStyle w:val="comment2"/>
-          <w:rFonts w:ascii="Consolas" w:eastAsia="Times New Roman" w:hAnsi="Consolas" w:cs="Consolas"/>
-          <w:sz w:val="18"/>
-          <w:szCs w:val="18"/>
-        </w:rPr>
-        <w:t>/ Add sound logic in here</w:t>
+        <w:t>// Add sound logic in here</w:t>
       </w:r>
       <w:r>
         <w:rPr>
@@ -16181,29 +14689,7 @@
           <w:szCs w:val="18"/>
           <w:bdr w:val="none" w:sz="0" w:space="0" w:color="auto" w:frame="1"/>
         </w:rPr>
-        <w:t>        </w:t>
-      </w:r>
-      <w:proofErr w:type="spellStart"/>
-      <w:r>
-        <w:rPr>
-          <w:rFonts w:ascii="Consolas" w:eastAsia="Times New Roman" w:hAnsi="Consolas" w:cs="Consolas"/>
-          <w:color w:val="000000"/>
-          <w:sz w:val="18"/>
-          <w:szCs w:val="18"/>
-          <w:bdr w:val="none" w:sz="0" w:space="0" w:color="auto" w:frame="1"/>
-        </w:rPr>
-        <w:t>Debug.Log</w:t>
-      </w:r>
-      <w:proofErr w:type="spellEnd"/>
-      <w:r>
-        <w:rPr>
-          <w:rFonts w:ascii="Consolas" w:eastAsia="Times New Roman" w:hAnsi="Consolas" w:cs="Consolas"/>
-          <w:color w:val="000000"/>
-          <w:sz w:val="18"/>
-          <w:szCs w:val="18"/>
-          <w:bdr w:val="none" w:sz="0" w:space="0" w:color="auto" w:frame="1"/>
-        </w:rPr>
-        <w:t>(</w:t>
+        <w:t>        Debug.Log(</w:t>
       </w:r>
       <w:r>
         <w:rPr>
@@ -16254,29 +14740,7 @@
           <w:szCs w:val="18"/>
           <w:bdr w:val="none" w:sz="0" w:space="0" w:color="auto" w:frame="1"/>
         </w:rPr>
-        <w:t>        circus = </w:t>
-      </w:r>
-      <w:proofErr w:type="spellStart"/>
-      <w:r>
-        <w:rPr>
-          <w:rFonts w:ascii="Consolas" w:eastAsia="Times New Roman" w:hAnsi="Consolas" w:cs="Consolas"/>
-          <w:color w:val="000000"/>
-          <w:sz w:val="18"/>
-          <w:szCs w:val="18"/>
-          <w:bdr w:val="none" w:sz="0" w:space="0" w:color="auto" w:frame="1"/>
-        </w:rPr>
-        <w:t>GameObject.Find</w:t>
-      </w:r>
-      <w:proofErr w:type="spellEnd"/>
-      <w:r>
-        <w:rPr>
-          <w:rFonts w:ascii="Consolas" w:eastAsia="Times New Roman" w:hAnsi="Consolas" w:cs="Consolas"/>
-          <w:color w:val="000000"/>
-          <w:sz w:val="18"/>
-          <w:szCs w:val="18"/>
-          <w:bdr w:val="none" w:sz="0" w:space="0" w:color="auto" w:frame="1"/>
-        </w:rPr>
-        <w:t>(</w:t>
+        <w:t>        circus = GameObject.Find(</w:t>
       </w:r>
       <w:r>
         <w:rPr>
@@ -16327,53 +14791,7 @@
           <w:szCs w:val="18"/>
           <w:bdr w:val="none" w:sz="0" w:space="0" w:color="auto" w:frame="1"/>
         </w:rPr>
-        <w:t>        </w:t>
-      </w:r>
-      <w:proofErr w:type="spellStart"/>
-      <w:proofErr w:type="gramStart"/>
-      <w:r>
-        <w:rPr>
-          <w:rFonts w:ascii="Consolas" w:eastAsia="Times New Roman" w:hAnsi="Consolas" w:cs="Consolas"/>
-          <w:color w:val="000000"/>
-          <w:sz w:val="18"/>
-          <w:szCs w:val="18"/>
-          <w:bdr w:val="none" w:sz="0" w:space="0" w:color="auto" w:frame="1"/>
-        </w:rPr>
-        <w:t>circus.GetComponent</w:t>
-      </w:r>
-      <w:proofErr w:type="spellEnd"/>
-      <w:proofErr w:type="gramEnd"/>
-      <w:r>
-        <w:rPr>
-          <w:rFonts w:ascii="Consolas" w:eastAsia="Times New Roman" w:hAnsi="Consolas" w:cs="Consolas"/>
-          <w:color w:val="000000"/>
-          <w:sz w:val="18"/>
-          <w:szCs w:val="18"/>
-          <w:bdr w:val="none" w:sz="0" w:space="0" w:color="auto" w:frame="1"/>
-        </w:rPr>
-        <w:t> &lt; </w:t>
-      </w:r>
-      <w:proofErr w:type="spellStart"/>
-      <w:r>
-        <w:rPr>
-          <w:rFonts w:ascii="Consolas" w:eastAsia="Times New Roman" w:hAnsi="Consolas" w:cs="Consolas"/>
-          <w:color w:val="000000"/>
-          <w:sz w:val="18"/>
-          <w:szCs w:val="18"/>
-          <w:bdr w:val="none" w:sz="0" w:space="0" w:color="auto" w:frame="1"/>
-        </w:rPr>
-        <w:t>AudioSource</w:t>
-      </w:r>
-      <w:proofErr w:type="spellEnd"/>
-      <w:r>
-        <w:rPr>
-          <w:rFonts w:ascii="Consolas" w:eastAsia="Times New Roman" w:hAnsi="Consolas" w:cs="Consolas"/>
-          <w:color w:val="000000"/>
-          <w:sz w:val="18"/>
-          <w:szCs w:val="18"/>
-          <w:bdr w:val="none" w:sz="0" w:space="0" w:color="auto" w:frame="1"/>
-        </w:rPr>
-        <w:t> &gt; ().Stop();  </w:t>
+        <w:t>        circus.GetComponent &lt; AudioSource &gt; ().Stop();  </w:t>
       </w:r>
     </w:p>
     <w:p>
@@ -16501,7 +14919,7 @@
           <w:lang w:val="en-GB"/>
         </w:rPr>
       </w:pPr>
-      <w:bookmarkStart w:id="42" w:name="_Toc512360871"/>
+      <w:bookmarkStart w:id="43" w:name="_Toc512411129"/>
       <w:r>
         <w:rPr>
           <w:lang w:val="en-GB"/>
@@ -16509,6 +14927,7 @@
         <w:lastRenderedPageBreak/>
         <w:t>Final considerations</w:t>
       </w:r>
+      <w:bookmarkEnd w:id="43"/>
     </w:p>
     <w:p>
       <w:pPr>
@@ -16545,21 +14964,7 @@
         <w:rPr>
           <w:lang w:val="en-GB"/>
         </w:rPr>
-        <w:t xml:space="preserve"> There are much more resources associated with the project in author’s </w:t>
-      </w:r>
-      <w:proofErr w:type="spellStart"/>
-      <w:r>
-        <w:rPr>
-          <w:lang w:val="en-GB"/>
-        </w:rPr>
-        <w:t>Github</w:t>
-      </w:r>
-      <w:proofErr w:type="spellEnd"/>
-      <w:r>
-        <w:rPr>
-          <w:lang w:val="en-GB"/>
-        </w:rPr>
-        <w:t xml:space="preserve"> account. Please, visit </w:t>
+        <w:t xml:space="preserve"> There are much more resources associated with the project in author’s Github account. Please, visit </w:t>
       </w:r>
       <w:hyperlink r:id="rId20" w:history="1">
         <w:r>
@@ -16626,6 +15031,7 @@
           <w:lang w:val="en-GB"/>
         </w:rPr>
       </w:pPr>
+      <w:bookmarkStart w:id="44" w:name="_Toc512411130"/>
       <w:r>
         <w:rPr>
           <w:lang w:val="en-GB"/>
@@ -16633,7 +15039,7 @@
         <w:lastRenderedPageBreak/>
         <w:t>Bibliography</w:t>
       </w:r>
-      <w:bookmarkEnd w:id="42"/>
+      <w:bookmarkEnd w:id="44"/>
     </w:p>
     <w:p>
       <w:pPr>
@@ -20620,6 +19026,7 @@
   </w:compat>
   <w:rsids>
     <w:rsidRoot w:val="007E7F62"/>
+    <w:rsid w:val="001E791F"/>
     <w:rsid w:val="007E03B9"/>
     <w:rsid w:val="007E7F62"/>
     <w:rsid w:val="00974CDE"/>
@@ -21442,7 +19849,7 @@
 </file>
 
 <file path=customXml/itemProps2.xml><?xml version="1.0" encoding="utf-8"?>
-<ds:datastoreItem xmlns:ds="http://schemas.openxmlformats.org/officeDocument/2006/customXml" ds:itemID="{429711F0-66C4-234A-BBE5-F4154FEC7C6C}">
+<ds:datastoreItem xmlns:ds="http://schemas.openxmlformats.org/officeDocument/2006/customXml" ds:itemID="{AD01BD2C-D813-CA4A-BDF5-7EAB48E24680}">
   <ds:schemaRefs>
     <ds:schemaRef ds:uri="http://schemas.openxmlformats.org/officeDocument/2006/bibliography"/>
   </ds:schemaRefs>

</xml_diff>